<commit_message>
7th Commit, GUI Tests Included
</commit_message>
<xml_diff>
--- a/Dissertation_Final_Report1.docx
+++ b/Dissertation_Final_Report1.docx
@@ -14102,12 +14102,14 @@
     <w:p>
       <w:pPr>
         <w:rPr>
+          <w:color w:val="0070C0"/>
           <w:lang w:val="en-US"/>
         </w:rPr>
       </w:pPr>
       <w:bookmarkStart w:id="28" w:name="_Toc192777712"/>
       <w:r>
         <w:rPr>
+          <w:color w:val="0070C0"/>
           <w:lang w:val="en-US"/>
         </w:rPr>
         <w:t>The implementation should look at any issues you encountered as you tried to implement your design. During the work, you might have found that elements of your design were unnecessary or overly complex, perhaps third party libraries were available that simplified some of the functions that you intended to implement. If things were easier in some areas, then how did you adapt your project to take account of your findings?</w:t>
@@ -14116,30 +14118,35 @@
     <w:p>
       <w:pPr>
         <w:rPr>
-          <w:lang w:val="en-US"/>
-        </w:rPr>
-      </w:pPr>
-    </w:p>
-    <w:p>
-      <w:pPr>
-        <w:rPr>
-          <w:lang w:val="en-US"/>
-        </w:rPr>
-      </w:pPr>
-      <w:r>
-        <w:rPr>
+          <w:color w:val="0070C0"/>
+          <w:lang w:val="en-US"/>
+        </w:rPr>
+      </w:pPr>
+    </w:p>
+    <w:p>
+      <w:pPr>
+        <w:rPr>
+          <w:color w:val="0070C0"/>
+          <w:lang w:val="en-US"/>
+        </w:rPr>
+      </w:pPr>
+      <w:r>
+        <w:rPr>
+          <w:color w:val="0070C0"/>
           <w:lang w:val="en-US"/>
         </w:rPr>
         <w:t xml:space="preserve">It is more likely that things were more complex than you first thought. In particular, were there any problems or difficulties that you found during implementation that you had to address? Did such problems simply delay you or were they more significant? Your implementation might well be described in the same chapter as Problems (see </w:t>
       </w:r>
       <w:r>
         <w:rPr>
+          <w:color w:val="0070C0"/>
           <w:lang w:val="en-US"/>
         </w:rPr>
         <w:t>project website</w:t>
       </w:r>
       <w:r>
         <w:rPr>
+          <w:color w:val="0070C0"/>
           <w:lang w:val="en-US"/>
         </w:rPr>
         <w:t>).</w:t>
@@ -14154,6 +14161,369 @@
       <w:r>
         <w:tab/>
       </w:r>
+    </w:p>
+    <w:p>
+      <w:r>
+        <w:t xml:space="preserve">As described in section two earlier in the report the development process for the implementation of the application </w:t>
+      </w:r>
+      <w:r>
+        <w:t>developed into a hybrid process</w:t>
+      </w:r>
+      <w:r>
+        <w:t xml:space="preserve"> between several different types of development process. </w:t>
+      </w:r>
+      <w:r>
+        <w:t xml:space="preserve">Originally it was anticipated that the waterfall model would be used, some elements of this were true as quite a lot of planning and design went into the project before the implementation started. However after it became clear that all parts of design and how the application would be tested could not be </w:t>
+      </w:r>
+      <w:r>
+        <w:t>premeditated before implementation, the process became closer to a prototyping model to start with. Once the initial platform of the application was created it could be said that a feature driven development (FDD) model was then used in order to build and develop the additional features needed in the application.</w:t>
+      </w:r>
+    </w:p>
+    <w:p/>
+    <w:p>
+      <w:r>
+        <w:t xml:space="preserve">In section 3.1 the overall architecture of the system is described. It states how that there are four major building blocks to the application, the GPS and Internet connection component, the graphical user interface elements, the Google Places search request modules and lastly the mapping elements. </w:t>
+      </w:r>
+      <w:r>
+        <w:t xml:space="preserve">The decision was therefore made to create </w:t>
+      </w:r>
+      <w:r>
+        <w:t>or find</w:t>
+      </w:r>
+      <w:r>
+        <w:t xml:space="preserve"> working prototype</w:t>
+      </w:r>
+      <w:r>
+        <w:t>s</w:t>
+      </w:r>
+      <w:r>
+        <w:t xml:space="preserve"> of these four major elements and then to integrate them together </w:t>
+      </w:r>
+      <w:r>
+        <w:t xml:space="preserve">and build on them </w:t>
+      </w:r>
+      <w:r>
+        <w:t xml:space="preserve">to give a completed application that met the project requirements. </w:t>
+      </w:r>
+    </w:p>
+    <w:p/>
+    <w:p>
+      <w:r>
+        <w:t xml:space="preserve">The first </w:t>
+      </w:r>
+      <w:r>
+        <w:t xml:space="preserve">part of the application that was researched and targeted for development was the part that would make use of GPS to find the users current location. This element of the application would need to be able to function </w:t>
+      </w:r>
+      <w:r>
+        <w:t xml:space="preserve">and find </w:t>
+      </w:r>
+      <w:proofErr w:type="gramStart"/>
+      <w:r>
+        <w:t>a devices</w:t>
+      </w:r>
+      <w:proofErr w:type="gramEnd"/>
+      <w:r>
+        <w:t xml:space="preserve"> location by </w:t>
+      </w:r>
+      <w:r>
+        <w:t xml:space="preserve">using traditional GPS or a mobile phones network provider signal depending on what services were available on </w:t>
+      </w:r>
+      <w:r>
+        <w:t>the device being used</w:t>
+      </w:r>
+      <w:r>
+        <w:t>.</w:t>
+      </w:r>
+      <w:r>
+        <w:t xml:space="preserve"> </w:t>
+      </w:r>
+      <w:r>
+        <w:t>In Android terms GPS is described as a fine-grained location provider where as a phone network is known as a coarse grained location provider.</w:t>
+      </w:r>
+      <w:r>
+        <w:t xml:space="preserve"> Firstly in order to start working on this part of the application section 8.1 of the Hello, Android book was read and gave a good basis for the work that needed to be completed.</w:t>
+      </w:r>
+      <w:r>
+        <w:t xml:space="preserve"> Following on from this it was though that it would be useful to find more about using GPS and location services on the Internet</w:t>
+      </w:r>
+      <w:r>
+        <w:t xml:space="preserve"> where a guide was found on the Android </w:t>
+      </w:r>
+      <w:r>
+        <w:t>developers site</w:t>
+      </w:r>
+      <w:r>
+        <w:t xml:space="preserve"> </w:t>
+      </w:r>
+      <w:r>
+        <w:rPr>
+          <w:color w:val="FF0000"/>
+        </w:rPr>
+        <w:t>[REF]</w:t>
+      </w:r>
+      <w:r>
+        <w:t>.</w:t>
+      </w:r>
+      <w:r>
+        <w:t xml:space="preserve"> </w:t>
+      </w:r>
+      <w:r>
+        <w:t>After reading t</w:t>
+      </w:r>
+      <w:r>
+        <w:t xml:space="preserve">his information a sample application for using GPS and Androids Location Manager was found in the Training section of the Android developer’s website. This was downloaded and run to see </w:t>
+      </w:r>
+      <w:r>
+        <w:t>how it performed and was used. The source code was then analysed to see how it had been created and with what methods. From looking at the sample application</w:t>
+      </w:r>
+      <w:r>
+        <w:t xml:space="preserve">, what needed to be done for this part of the application became apparent and focus could be turned to looking at the user interface design due to the confidence in being able to create the GPS module needed in the application. </w:t>
+      </w:r>
+    </w:p>
+    <w:p/>
+    <w:p>
+      <w:r>
+        <w:t xml:space="preserve">The first piece of graphical user interface that was </w:t>
+      </w:r>
+      <w:r>
+        <w:t xml:space="preserve">designed and </w:t>
+      </w:r>
+      <w:r>
+        <w:t xml:space="preserve">developed was the </w:t>
+      </w:r>
+      <w:r>
+        <w:t>MainActivity, both the controller and the view</w:t>
+      </w:r>
+      <w:r>
+        <w:t xml:space="preserve"> aspects </w:t>
+      </w:r>
+      <w:r>
+        <w:t xml:space="preserve">i.e. the java file and then XML layout file. </w:t>
+      </w:r>
+      <w:r>
+        <w:t xml:space="preserve"> </w:t>
+      </w:r>
+      <w:r>
+        <w:t>Due to the simplicity of the layout of this view</w:t>
+      </w:r>
+      <w:r>
+        <w:t xml:space="preserve"> this wasn’t too difficult to complete alth</w:t>
+      </w:r>
+      <w:r>
+        <w:t>ough A</w:t>
+      </w:r>
+      <w:r>
+        <w:t>ndroid can be quite awkward i</w:t>
+      </w:r>
+      <w:r>
+        <w:t>n allowing you to position things exactly as required</w:t>
+      </w:r>
+      <w:r>
+        <w:t>. However develop</w:t>
+      </w:r>
+      <w:r>
+        <w:t>ing the MainM</w:t>
+      </w:r>
+      <w:r>
+        <w:t xml:space="preserve">enu </w:t>
+      </w:r>
+      <w:r>
+        <w:t xml:space="preserve">activity was a quit a lot more difficult especially when the developer is new to developing for Android. </w:t>
+      </w:r>
+      <w:r>
+        <w:t xml:space="preserve">Due to </w:t>
+      </w:r>
+      <w:r>
+        <w:t xml:space="preserve">the design incorporating an icon based main menu the application needed to use a grid view. </w:t>
+      </w:r>
+      <w:r>
+        <w:t xml:space="preserve">Although the layout file for the grid view is not enough on its own, a customer adapter needed to be written in order to display images within it. </w:t>
+      </w:r>
+      <w:r>
+        <w:t>Again the grid view guide on the Android development website was really useful [</w:t>
+      </w:r>
+      <w:r>
+        <w:rPr>
+          <w:color w:val="FF0000"/>
+        </w:rPr>
+        <w:t>REF</w:t>
+      </w:r>
+      <w:r>
+        <w:t xml:space="preserve">]. The example that was </w:t>
+      </w:r>
+      <w:r>
+        <w:t>given on the site really helped in understanding how this type of view worked and formed the basis of the activity that was created.</w:t>
+      </w:r>
+      <w:r>
+        <w:t xml:space="preserve"> Despite this, the basic activity created needed to be modified to include text labels for each icon. You would think this would be an easy job but it was more difficult to do than anticipated.</w:t>
+      </w:r>
+    </w:p>
+    <w:p/>
+    <w:p>
+      <w:r>
+        <w:t xml:space="preserve">In order to </w:t>
+      </w:r>
+      <w:r>
+        <w:t>display text underneath an</w:t>
+      </w:r>
+      <w:r>
+        <w:t xml:space="preserve"> associate</w:t>
+      </w:r>
+      <w:r>
+        <w:t>d</w:t>
+      </w:r>
+      <w:r>
+        <w:t xml:space="preserve"> </w:t>
+      </w:r>
+      <w:r>
+        <w:t>icon</w:t>
+      </w:r>
+      <w:r>
+        <w:t xml:space="preserve">, not only do you need to have a </w:t>
+      </w:r>
+      <w:r>
+        <w:t>customer adapter but it was discovered that you need the adapter to inflate yet another layout file. The additional layout file (</w:t>
+      </w:r>
+      <w:r>
+        <w:t xml:space="preserve">gridview_row.xml) in the application is used to provide the layout for each individual tile in the grid (image and text). So effectively there is a layout file that is indirectly held inside another layout file to produce the final finished main menu view. </w:t>
+      </w:r>
+      <w:r>
+        <w:t>The procedure to evaluate how this could be designed and implemented proved to be more time consuming than initially planned</w:t>
+      </w:r>
+      <w:r>
+        <w:t>. However the outcome produced was of a professional manner with an aesthetically pleasing main menu created</w:t>
+      </w:r>
+      <w:r>
+        <w:t>.</w:t>
+      </w:r>
+      <w:r>
+        <w:t xml:space="preserve"> </w:t>
+      </w:r>
+      <w:r>
+        <w:t xml:space="preserve">  </w:t>
+      </w:r>
+      <w:r>
+        <w:br w:type="page"/>
+      </w:r>
+    </w:p>
+    <w:p/>
+    <w:p>
+      <w:pPr>
+        <w:pStyle w:val="Heading1"/>
+        <w:rPr>
+          <w:rFonts w:asciiTheme="minorHAnsi" w:hAnsiTheme="minorHAnsi"/>
+        </w:rPr>
+      </w:pPr>
+      <w:bookmarkStart w:id="29" w:name="_Toc352701654"/>
+      <w:r>
+        <w:rPr>
+          <w:rFonts w:asciiTheme="minorHAnsi" w:hAnsiTheme="minorHAnsi"/>
+        </w:rPr>
+        <w:t>Testing</w:t>
+      </w:r>
+      <w:bookmarkEnd w:id="28"/>
+      <w:bookmarkEnd w:id="29"/>
+    </w:p>
+    <w:p/>
+    <w:p>
+      <w:pPr>
+        <w:rPr>
+          <w:lang w:val="en-US"/>
+        </w:rPr>
+      </w:pPr>
+      <w:r>
+        <w:rPr>
+          <w:lang w:val="en-US"/>
+        </w:rPr>
+        <w:t xml:space="preserve">Detailed descriptions of every test case are definitely not what </w:t>
+      </w:r>
+      <w:proofErr w:type="gramStart"/>
+      <w:r>
+        <w:rPr>
+          <w:lang w:val="en-US"/>
+        </w:rPr>
+        <w:t>is</w:t>
+      </w:r>
+      <w:proofErr w:type="gramEnd"/>
+      <w:r>
+        <w:rPr>
+          <w:lang w:val="en-US"/>
+        </w:rPr>
+        <w:t xml:space="preserve"> required here. What is important is to show that you adopted a sensible strategy that was, in principle, capable of testing the system adequately even if you did not have the time to test the system fully.</w:t>
+      </w:r>
+    </w:p>
+    <w:p>
+      <w:pPr>
+        <w:rPr>
+          <w:lang w:val="en-US"/>
+        </w:rPr>
+      </w:pPr>
+    </w:p>
+    <w:p>
+      <w:pPr>
+        <w:rPr>
+          <w:lang w:val="en-US"/>
+        </w:rPr>
+      </w:pPr>
+      <w:r>
+        <w:rPr>
+          <w:lang w:val="en-US"/>
+        </w:rPr>
+        <w:t xml:space="preserve">Have you tested your system on ’real users’? For example, if your system is supposed to </w:t>
+      </w:r>
+      <w:proofErr w:type="gramStart"/>
+      <w:r>
+        <w:rPr>
+          <w:lang w:val="en-US"/>
+        </w:rPr>
+        <w:t>solve</w:t>
+      </w:r>
+      <w:proofErr w:type="gramEnd"/>
+      <w:r>
+        <w:rPr>
+          <w:lang w:val="en-US"/>
+        </w:rPr>
+        <w:t xml:space="preserve"> a problem for a business, then it would be appropriate to present your approach to involve the users in the testing process and to record the results that you obtained. Depending on the level of detail, it is likely that you would put any detailed results in an appendix.</w:t>
+      </w:r>
+    </w:p>
+    <w:p>
+      <w:pPr>
+        <w:rPr>
+          <w:lang w:val="en-US"/>
+        </w:rPr>
+      </w:pPr>
+    </w:p>
+    <w:p>
+      <w:pPr>
+        <w:pStyle w:val="Heading2"/>
+        <w:rPr>
+          <w:rFonts w:asciiTheme="minorHAnsi" w:hAnsiTheme="minorHAnsi"/>
+          <w:lang w:val="en-US"/>
+        </w:rPr>
+      </w:pPr>
+      <w:bookmarkStart w:id="30" w:name="_Toc352701655"/>
+      <w:r>
+        <w:rPr>
+          <w:rFonts w:asciiTheme="minorHAnsi" w:hAnsiTheme="minorHAnsi"/>
+          <w:lang w:val="en-US"/>
+        </w:rPr>
+        <w:t>Overall Approach to Testing</w:t>
+      </w:r>
+      <w:bookmarkEnd w:id="30"/>
+      <w:r>
+        <w:rPr>
+          <w:rFonts w:asciiTheme="minorHAnsi" w:hAnsiTheme="minorHAnsi"/>
+          <w:lang w:val="en-US"/>
+        </w:rPr>
+        <w:t xml:space="preserve"> </w:t>
+      </w:r>
+    </w:p>
+    <w:p>
+      <w:pPr>
+        <w:rPr>
+          <w:lang w:val="en-US"/>
+        </w:rPr>
+      </w:pPr>
     </w:p>
     <w:p>
       <w:pPr>
@@ -14163,216 +14533,123 @@
           <w:numId w:val="31"/>
         </w:numPr>
         <w:rPr>
-          <w:rFonts w:asciiTheme="majorHAnsi" w:eastAsiaTheme="majorEastAsia" w:hAnsiTheme="majorHAnsi" w:cstheme="majorBidi"/>
-          <w:b/>
-          <w:bCs/>
-          <w:sz w:val="32"/>
-          <w:szCs w:val="32"/>
-        </w:rPr>
-      </w:pPr>
-      <w:r>
-        <w:t>Problems</w:t>
-      </w:r>
+          <w:lang w:val="en-US"/>
+        </w:rPr>
+      </w:pPr>
+      <w:r>
+        <w:rPr>
+          <w:lang w:val="en-US"/>
+        </w:rPr>
+        <w:t xml:space="preserve">Android </w:t>
+      </w:r>
+      <w:proofErr w:type="spellStart"/>
+      <w:r>
+        <w:rPr>
+          <w:lang w:val="en-US"/>
+        </w:rPr>
+        <w:t>JUnit</w:t>
+      </w:r>
+      <w:proofErr w:type="spellEnd"/>
     </w:p>
     <w:p>
       <w:pPr>
         <w:pStyle w:val="ListParagraph"/>
         <w:numPr>
-          <w:ilvl w:val="1"/>
+          <w:ilvl w:val="0"/>
           <w:numId w:val="31"/>
         </w:numPr>
         <w:rPr>
-          <w:rFonts w:asciiTheme="majorHAnsi" w:eastAsiaTheme="majorEastAsia" w:hAnsiTheme="majorHAnsi" w:cstheme="majorBidi"/>
-          <w:b/>
-          <w:bCs/>
-          <w:sz w:val="32"/>
-          <w:szCs w:val="32"/>
-        </w:rPr>
-      </w:pPr>
-      <w:r>
-        <w:t>Google Android Maps V1 becoming deprecated in project</w:t>
+          <w:lang w:val="en-US"/>
+        </w:rPr>
+      </w:pPr>
+      <w:r>
+        <w:rPr>
+          <w:lang w:val="en-US"/>
+        </w:rPr>
+        <w:t xml:space="preserve">Automated testing through </w:t>
+      </w:r>
+      <w:proofErr w:type="spellStart"/>
+      <w:r>
+        <w:rPr>
+          <w:lang w:val="en-US"/>
+        </w:rPr>
+        <w:t>Testdroid</w:t>
+      </w:r>
+      <w:proofErr w:type="spellEnd"/>
+      <w:r>
+        <w:rPr>
+          <w:lang w:val="en-US"/>
+        </w:rPr>
+        <w:t xml:space="preserve">- records test that use </w:t>
+      </w:r>
+      <w:proofErr w:type="spellStart"/>
+      <w:r>
+        <w:rPr>
+          <w:lang w:val="en-US"/>
+        </w:rPr>
+        <w:t>Robotium</w:t>
+      </w:r>
+      <w:proofErr w:type="spellEnd"/>
+      <w:r>
+        <w:rPr>
+          <w:lang w:val="en-US"/>
+        </w:rPr>
+        <w:t xml:space="preserve"> </w:t>
       </w:r>
     </w:p>
     <w:p>
       <w:pPr>
         <w:pStyle w:val="ListParagraph"/>
         <w:numPr>
-          <w:ilvl w:val="1"/>
+          <w:ilvl w:val="0"/>
           <w:numId w:val="31"/>
         </w:numPr>
         <w:rPr>
-          <w:rFonts w:asciiTheme="majorHAnsi" w:eastAsiaTheme="majorEastAsia" w:hAnsiTheme="majorHAnsi" w:cstheme="majorBidi"/>
-          <w:b/>
-          <w:bCs/>
-          <w:sz w:val="32"/>
-          <w:szCs w:val="32"/>
-        </w:rPr>
-      </w:pPr>
-      <w:r>
-        <w:t>No Standard API call in Google Maps to produce Directions</w:t>
+          <w:lang w:val="en-US"/>
+        </w:rPr>
+      </w:pPr>
+      <w:r>
+        <w:rPr>
+          <w:lang w:val="en-US"/>
+        </w:rPr>
+        <w:t>Own testing tables</w:t>
       </w:r>
     </w:p>
     <w:p>
       <w:pPr>
         <w:pStyle w:val="ListParagraph"/>
         <w:numPr>
-          <w:ilvl w:val="1"/>
+          <w:ilvl w:val="0"/>
           <w:numId w:val="31"/>
         </w:numPr>
         <w:rPr>
-          <w:rFonts w:asciiTheme="majorHAnsi" w:eastAsiaTheme="majorEastAsia" w:hAnsiTheme="majorHAnsi" w:cstheme="majorBidi"/>
-          <w:b/>
-          <w:bCs/>
-          <w:sz w:val="32"/>
-          <w:szCs w:val="32"/>
-        </w:rPr>
-      </w:pPr>
-      <w:r>
-        <w:t>Icon based Grid View a lot harder to implement than expected</w:t>
+          <w:lang w:val="en-US"/>
+        </w:rPr>
+      </w:pPr>
+      <w:r>
+        <w:rPr>
+          <w:lang w:val="en-US"/>
+        </w:rPr>
+        <w:t>Been test throughout dev process</w:t>
       </w:r>
     </w:p>
     <w:p>
       <w:pPr>
         <w:pStyle w:val="ListParagraph"/>
         <w:numPr>
-          <w:ilvl w:val="1"/>
+          <w:ilvl w:val="0"/>
           <w:numId w:val="31"/>
         </w:numPr>
         <w:rPr>
-          <w:rFonts w:asciiTheme="majorHAnsi" w:eastAsiaTheme="majorEastAsia" w:hAnsiTheme="majorHAnsi" w:cstheme="majorBidi"/>
-          <w:b/>
-          <w:bCs/>
-          <w:sz w:val="32"/>
-          <w:szCs w:val="32"/>
-        </w:rPr>
-      </w:pPr>
-      <w:r>
-        <w:t>Expandable views too complicated to create, much easier to use separate screen as developed.</w:t>
-      </w:r>
-    </w:p>
-    <w:p>
-      <w:pPr>
-        <w:pStyle w:val="ListParagraph"/>
-        <w:numPr>
-          <w:ilvl w:val="1"/>
-          <w:numId w:val="31"/>
-        </w:numPr>
-        <w:rPr>
-          <w:rFonts w:asciiTheme="majorHAnsi" w:eastAsiaTheme="majorEastAsia" w:hAnsiTheme="majorHAnsi" w:cstheme="majorBidi"/>
-          <w:b/>
-          <w:bCs/>
-          <w:sz w:val="32"/>
-          <w:szCs w:val="32"/>
-        </w:rPr>
-      </w:pPr>
-      <w:r>
-        <w:br w:type="page"/>
-      </w:r>
-    </w:p>
-    <w:p/>
-    <w:p>
-      <w:pPr>
-        <w:pStyle w:val="Heading1"/>
-        <w:rPr>
-          <w:rFonts w:asciiTheme="minorHAnsi" w:hAnsiTheme="minorHAnsi"/>
-        </w:rPr>
-      </w:pPr>
-      <w:bookmarkStart w:id="29" w:name="_Toc352701654"/>
-      <w:r>
-        <w:rPr>
-          <w:rFonts w:asciiTheme="minorHAnsi" w:hAnsiTheme="minorHAnsi"/>
-        </w:rPr>
-        <w:t>Testing</w:t>
-      </w:r>
-      <w:bookmarkEnd w:id="28"/>
-      <w:bookmarkEnd w:id="29"/>
-    </w:p>
-    <w:p/>
-    <w:p>
-      <w:pPr>
-        <w:rPr>
-          <w:lang w:val="en-US"/>
-        </w:rPr>
-      </w:pPr>
-      <w:r>
-        <w:rPr>
-          <w:lang w:val="en-US"/>
-        </w:rPr>
-        <w:t xml:space="preserve">Detailed descriptions of every test case are definitely not what </w:t>
-      </w:r>
-      <w:proofErr w:type="gramStart"/>
-      <w:r>
-        <w:rPr>
-          <w:lang w:val="en-US"/>
-        </w:rPr>
-        <w:t>is</w:t>
-      </w:r>
-      <w:proofErr w:type="gramEnd"/>
-      <w:r>
-        <w:rPr>
-          <w:lang w:val="en-US"/>
-        </w:rPr>
-        <w:t xml:space="preserve"> required here. What is important is to show that you adopted a sensible strategy that was, in principle, capable of testing the system adequately even if you did not have the time to test the system fully.</w:t>
-      </w:r>
-    </w:p>
-    <w:p>
-      <w:pPr>
-        <w:rPr>
-          <w:lang w:val="en-US"/>
-        </w:rPr>
-      </w:pPr>
-    </w:p>
-    <w:p>
-      <w:pPr>
-        <w:rPr>
-          <w:lang w:val="en-US"/>
-        </w:rPr>
-      </w:pPr>
-      <w:r>
-        <w:rPr>
-          <w:lang w:val="en-US"/>
-        </w:rPr>
-        <w:t>Have you tested your system on ’real users’? For example, if your system is supposed to solve a problem for a business, then it would be appropriate to present your approach to involve the users in the testing process and to record the results that you obtained. Depending on the level of detail, it is likely that you would put any detailed results in an appendix.</w:t>
-      </w:r>
-    </w:p>
-    <w:p>
-      <w:pPr>
-        <w:rPr>
-          <w:lang w:val="en-US"/>
-        </w:rPr>
-      </w:pPr>
-    </w:p>
-    <w:p>
-      <w:pPr>
-        <w:pStyle w:val="Heading2"/>
-        <w:rPr>
-          <w:rFonts w:asciiTheme="minorHAnsi" w:hAnsiTheme="minorHAnsi"/>
-          <w:lang w:val="en-US"/>
-        </w:rPr>
-      </w:pPr>
-      <w:bookmarkStart w:id="30" w:name="_Toc352701655"/>
-      <w:r>
-        <w:rPr>
-          <w:rFonts w:asciiTheme="minorHAnsi" w:hAnsiTheme="minorHAnsi"/>
-          <w:lang w:val="en-US"/>
-        </w:rPr>
-        <w:t>Overall Approach to Testing</w:t>
-      </w:r>
-      <w:bookmarkEnd w:id="30"/>
-      <w:r>
-        <w:rPr>
-          <w:rFonts w:asciiTheme="minorHAnsi" w:hAnsiTheme="minorHAnsi"/>
-          <w:lang w:val="en-US"/>
-        </w:rPr>
-        <w:t xml:space="preserve"> </w:t>
-      </w:r>
-    </w:p>
-    <w:p>
-      <w:pPr>
-        <w:rPr>
-          <w:lang w:val="en-US"/>
-        </w:rPr>
-      </w:pPr>
+          <w:lang w:val="en-US"/>
+        </w:rPr>
+      </w:pPr>
+      <w:r>
+        <w:rPr>
+          <w:lang w:val="en-US"/>
+        </w:rPr>
+        <w:t>User testing- question, results?</w:t>
+      </w:r>
     </w:p>
     <w:p>
       <w:pPr>
@@ -14505,7 +14782,19 @@
         <w:rPr>
           <w:lang w:val="en-US"/>
         </w:rPr>
-        <w:t>7 WIFI only tablet device with a 7” high resolution screen and also a Samsung Galaxy Ace mobile phone with a 3” medium resolution screen.</w:t>
+        <w:t>7 WIFI only tablet device with a 7” high resolution screen and also a Samsung Galaxy Ace mobile phone with a 3</w:t>
+      </w:r>
+      <w:r>
+        <w:rPr>
+          <w:lang w:val="en-US"/>
+        </w:rPr>
+        <w:t>.5</w:t>
+      </w:r>
+      <w:r>
+        <w:rPr>
+          <w:lang w:val="en-US"/>
+        </w:rPr>
+        <w:t>” medium resolution screen.</w:t>
       </w:r>
     </w:p>
     <w:p>
@@ -14591,6 +14880,7 @@
         <w:rPr>
           <w:lang w:val="en-US"/>
         </w:rPr>
+        <w:lastRenderedPageBreak/>
         <w:t>User Testing</w:t>
       </w:r>
       <w:bookmarkEnd w:id="33"/>
@@ -20722,7 +21012,7 @@
         <w:rPr>
           <w:noProof/>
         </w:rPr>
-        <w:t>22</w:t>
+        <w:t>23</w:t>
       </w:r>
     </w:fldSimple>
     <w:r>
@@ -20734,7 +21024,7 @@
           <w:noProof/>
           <w:lang w:val="en-US"/>
         </w:rPr>
-        <w:t>32</w:t>
+        <w:t>34</w:t>
       </w:r>
     </w:fldSimple>
   </w:p>
@@ -23610,7 +23900,7 @@
   <w:abstractNum w:abstractNumId="29">
     <w:nsid w:val="7E472DD2"/>
     <w:multiLevelType w:val="hybridMultilevel"/>
-    <w:tmpl w:val="175A4848"/>
+    <w:tmpl w:val="A34C16E2"/>
     <w:lvl w:ilvl="0" w:tplc="08090001">
       <w:start w:val="1"/>
       <w:numFmt w:val="bullet"/>
@@ -25062,7 +25352,7 @@
 </file>
 
 <file path=customXml/itemProps1.xml><?xml version="1.0" encoding="utf-8"?>
-<ds:datastoreItem xmlns:ds="http://schemas.openxmlformats.org/officeDocument/2006/customXml" ds:itemID="{7743B774-5120-47EB-9380-5848DF22BF72}">
+<ds:datastoreItem xmlns:ds="http://schemas.openxmlformats.org/officeDocument/2006/customXml" ds:itemID="{ACE34EB4-B099-4EC2-A75C-1FB892FBF933}">
   <ds:schemaRefs>
     <ds:schemaRef ds:uri="http://schemas.openxmlformats.org/officeDocument/2006/bibliography"/>
   </ds:schemaRefs>

</xml_diff>

<commit_message>
8th Commit, Document updated
</commit_message>
<xml_diff>
--- a/Dissertation_Final_Report1.docx
+++ b/Dissertation_Final_Report1.docx
@@ -9485,6 +9485,37 @@
         <w:t>as it seemed the most appropriate as it offered the correct functionality and was easily downloaded and installed into eclipse as a plugin.</w:t>
       </w:r>
     </w:p>
+    <w:p/>
+    <w:p>
+      <w:pPr>
+        <w:pStyle w:val="Heading2"/>
+        <w:rPr>
+          <w:rFonts w:asciiTheme="minorHAnsi" w:hAnsiTheme="minorHAnsi"/>
+        </w:rPr>
+      </w:pPr>
+      <w:r>
+        <w:rPr>
+          <w:rFonts w:asciiTheme="minorHAnsi" w:hAnsiTheme="minorHAnsi"/>
+        </w:rPr>
+        <w:lastRenderedPageBreak/>
+        <w:t>Testd</w:t>
+      </w:r>
+      <w:r>
+        <w:rPr>
+          <w:rFonts w:asciiTheme="minorHAnsi" w:hAnsiTheme="minorHAnsi"/>
+        </w:rPr>
+        <w:t>roid Automated Testing Recorder and Testdroid Cloud</w:t>
+      </w:r>
+    </w:p>
+    <w:p/>
+    <w:p>
+      <w:r>
+        <w:t xml:space="preserve">In order to test the application thoroughly it was decided that on top of the usual testing methods an automatic user interface testing tool could be used. Research was completed on the Internet about what tools were available to do this and several tools were found. </w:t>
+      </w:r>
+      <w:r>
+        <w:t>Some of the tools found were...</w:t>
+      </w:r>
+    </w:p>
     <w:p>
       <w:r>
         <w:br w:type="page"/>
@@ -9507,51 +9538,6 @@
       </w:r>
       <w:bookmarkEnd w:id="15"/>
       <w:bookmarkEnd w:id="22"/>
-    </w:p>
-    <w:p/>
-    <w:p>
-      <w:pPr>
-        <w:pStyle w:val="ListParagraph"/>
-        <w:numPr>
-          <w:ilvl w:val="0"/>
-          <w:numId w:val="30"/>
-        </w:numPr>
-        <w:rPr>
-          <w:lang w:val="en-US"/>
-        </w:rPr>
-      </w:pPr>
-      <w:proofErr w:type="gramStart"/>
-      <w:r>
-        <w:rPr>
-          <w:lang w:val="en-US"/>
-        </w:rPr>
-        <w:t>allocation</w:t>
-      </w:r>
-      <w:proofErr w:type="gramEnd"/>
-      <w:r>
-        <w:rPr>
-          <w:lang w:val="en-US"/>
-        </w:rPr>
-        <w:t xml:space="preserve"> of methods to classes. </w:t>
-      </w:r>
-    </w:p>
-    <w:p>
-      <w:pPr>
-        <w:pStyle w:val="ListParagraph"/>
-        <w:numPr>
-          <w:ilvl w:val="0"/>
-          <w:numId w:val="30"/>
-        </w:numPr>
-        <w:rPr>
-          <w:lang w:val="en-US"/>
-        </w:rPr>
-      </w:pPr>
-      <w:r>
-        <w:rPr>
-          <w:lang w:val="en-US"/>
-        </w:rPr>
-        <w:t xml:space="preserve">The use made of reusable components should be described </w:t>
-      </w:r>
     </w:p>
     <w:p>
       <w:pPr>
@@ -10050,29 +10036,32 @@
     <w:p/>
     <w:p>
       <w:r>
+        <w:t xml:space="preserve">After </w:t>
+      </w:r>
+      <w:r>
+        <w:t>creating</w:t>
+      </w:r>
+      <w:r>
+        <w:t xml:space="preserve"> this simple diagram it became much cl</w:t>
+      </w:r>
+      <w:r>
+        <w:t>earer as to what work needed to be produced for the application and gave a goo</w:t>
+      </w:r>
+      <w:r>
+        <w:t>d</w:t>
+      </w:r>
+      <w:r>
+        <w:t xml:space="preserve"> basis to start thinking about the design in a bit more detail. To understand how these actions could be incorporated in the application and how they would pe</w:t>
+      </w:r>
+      <w:r>
+        <w:t>rhaps link together and operate</w:t>
+      </w:r>
+      <w:r>
+        <w:t xml:space="preserve"> another diagram was </w:t>
+      </w:r>
+      <w:r>
         <w:lastRenderedPageBreak/>
-        <w:t xml:space="preserve">After </w:t>
-      </w:r>
-      <w:r>
-        <w:t>creating</w:t>
-      </w:r>
-      <w:r>
-        <w:t xml:space="preserve"> this simple diagram it became much cl</w:t>
-      </w:r>
-      <w:r>
-        <w:t>earer as to what work needed to be produced for the application and gave a goo</w:t>
-      </w:r>
-      <w:r>
-        <w:t>d</w:t>
-      </w:r>
-      <w:r>
-        <w:t xml:space="preserve"> basis to start thinking about the design in a bit more detail. To understand how these actions could be incorporated in the application and how they would pe</w:t>
-      </w:r>
-      <w:r>
-        <w:t>rhaps link together and operate</w:t>
-      </w:r>
-      <w:r>
-        <w:t xml:space="preserve"> another diagram was created</w:t>
+        <w:t>created</w:t>
       </w:r>
       <w:r>
         <w:t>.</w:t>
@@ -10557,547 +10546,930 @@
         <w:rPr>
           <w:rFonts w:asciiTheme="minorHAnsi" w:hAnsiTheme="minorHAnsi"/>
         </w:rPr>
+        <w:t>Android Application Concepts</w:t>
+      </w:r>
+      <w:r>
+        <w:rPr>
+          <w:rFonts w:asciiTheme="minorHAnsi" w:hAnsiTheme="minorHAnsi"/>
+        </w:rPr>
+        <w:t xml:space="preserve"> and Components</w:t>
+      </w:r>
+    </w:p>
+    <w:p/>
+    <w:p>
+      <w:r>
+        <w:t>There are a number of terms that are given to various components of Android applications that are very important in development. For the project the</w:t>
+      </w:r>
+      <w:r>
+        <w:t>se</w:t>
+      </w:r>
+      <w:r>
+        <w:t xml:space="preserve"> components </w:t>
+      </w:r>
+      <w:r>
         <w:lastRenderedPageBreak/>
-        <w:t>Android Application Concepts</w:t>
-      </w:r>
-      <w:r>
+        <w:t>needed to be learnt about and understood</w:t>
+      </w:r>
+      <w:r>
+        <w:t xml:space="preserve"> for firstly </w:t>
+      </w:r>
+      <w:r>
+        <w:t xml:space="preserve">the </w:t>
+      </w:r>
+      <w:r>
+        <w:t>design and then</w:t>
+      </w:r>
+      <w:r>
+        <w:t xml:space="preserve"> the</w:t>
+      </w:r>
+      <w:r>
+        <w:t xml:space="preserve"> implementation</w:t>
+      </w:r>
+      <w:r>
+        <w:t xml:space="preserve"> of the application</w:t>
+      </w:r>
+      <w:r>
+        <w:t xml:space="preserve">. </w:t>
+      </w:r>
+    </w:p>
+    <w:p/>
+    <w:p>
+      <w:r>
+        <w:t>The main component</w:t>
+      </w:r>
+      <w:r>
+        <w:t>s</w:t>
+      </w:r>
+      <w:r>
+        <w:t xml:space="preserve"> of Android applications are </w:t>
+      </w:r>
+      <w:r>
+        <w:t>called Activities.</w:t>
+      </w:r>
+      <w:r>
+        <w:t xml:space="preserve"> </w:t>
+      </w:r>
+      <w:r>
+        <w:t>‘</w:t>
+      </w:r>
+      <w:r>
+        <w:t xml:space="preserve">An activity represents a single screen with a user interface. For example, an email application might have one activity that shows a list of new emails, another activity to compose an email, and another activity for reading emails. Although the activities work together to form a cohesive user experience in the email application, each one is independent of the others. As such, a different application can start any one of these activities (if the email application allows it). For example, a camera application can start </w:t>
+      </w:r>
+      <w:r>
+        <w:t>an</w:t>
+      </w:r>
+      <w:r>
+        <w:t xml:space="preserve"> activity in the email application that composes new </w:t>
+      </w:r>
+      <w:r>
+        <w:t>mail that can then allow</w:t>
+      </w:r>
+      <w:r>
+        <w:t xml:space="preserve"> the user to share a picture.</w:t>
+      </w:r>
+    </w:p>
+    <w:p>
+      <w:r>
+        <w:t>An activity is implemented as a subclass of Activity</w:t>
+      </w:r>
+      <w:r>
+        <w:t xml:space="preserve"> in a java source code class</w:t>
+      </w:r>
+      <w:r>
+        <w:t>’</w:t>
+      </w:r>
+      <w:r>
+        <w:t xml:space="preserve"> </w:t>
+      </w:r>
+      <w:r>
+        <w:rPr>
+          <w:color w:val="FF0000"/>
+        </w:rPr>
+        <w:t>[REF].</w:t>
+      </w:r>
+      <w:r>
+        <w:rPr>
+          <w:color w:val="FF0000"/>
+        </w:rPr>
+        <w:t xml:space="preserve"> </w:t>
+      </w:r>
+      <w:r>
+        <w:t xml:space="preserve">The activity holds all the source code for a single screen and also obtains and uses an associated XML layout file to produce the user interface with the </w:t>
+      </w:r>
+      <w:r>
+        <w:t xml:space="preserve">correct </w:t>
+      </w:r>
+      <w:r>
+        <w:t xml:space="preserve">functionality. </w:t>
+      </w:r>
+    </w:p>
+    <w:p/>
+    <w:p>
+      <w:r>
+        <w:t xml:space="preserve">Therefore when we look at the diagram </w:t>
+      </w:r>
+      <w:r>
+        <w:t xml:space="preserve">above </w:t>
+      </w:r>
+      <w:r>
+        <w:t xml:space="preserve">in </w:t>
+      </w:r>
+      <w:r>
+        <w:rPr>
+          <w:color w:val="FF0000"/>
+        </w:rPr>
+        <w:t>figure X</w:t>
+      </w:r>
+      <w:r>
+        <w:rPr>
+          <w:color w:val="FF0000"/>
+        </w:rPr>
+        <w:t xml:space="preserve"> </w:t>
+      </w:r>
+      <w:r>
+        <w:t xml:space="preserve">everything that has been labelled as a </w:t>
+      </w:r>
+      <w:r>
+        <w:t>view needs to have its own activity</w:t>
+      </w:r>
+      <w:r>
+        <w:t xml:space="preserve">, </w:t>
+      </w:r>
+      <w:r>
+        <w:t>very much similar</w:t>
+      </w:r>
+      <w:r>
+        <w:t xml:space="preserve"> to </w:t>
+      </w:r>
+      <w:r>
+        <w:t xml:space="preserve">having </w:t>
+      </w:r>
+      <w:r>
+        <w:t>a java class</w:t>
+      </w:r>
+      <w:r>
+        <w:t xml:space="preserve"> apart from it having additi</w:t>
+      </w:r>
+      <w:r>
+        <w:t>onal properties that can be utilised</w:t>
+      </w:r>
+      <w:r>
+        <w:t xml:space="preserve"> to aid user interface communication and construction</w:t>
+      </w:r>
+      <w:r>
+        <w:t xml:space="preserve">. </w:t>
+      </w:r>
+      <w:r>
+        <w:rPr>
+          <w:color w:val="FF0000"/>
+        </w:rPr>
+        <w:t xml:space="preserve"> </w:t>
+      </w:r>
+      <w:r>
+        <w:t xml:space="preserve">To use components such as activities you often need to activate them by sending an asynchronous message called </w:t>
+      </w:r>
+      <w:proofErr w:type="gramStart"/>
+      <w:r>
+        <w:t>an intent</w:t>
+      </w:r>
+      <w:proofErr w:type="gramEnd"/>
+      <w:r>
+        <w:t>.</w:t>
+      </w:r>
+      <w:r>
+        <w:t xml:space="preserve"> </w:t>
+      </w:r>
+    </w:p>
+    <w:p/>
+    <w:p>
+      <w:r>
+        <w:t>‘</w:t>
+      </w:r>
+      <w:r>
+        <w:t>Intents bind individual components to each other at runtime (you can think of them as the messengers that request an action from other components), whether the component belongs to your application or another.</w:t>
+      </w:r>
+      <w:r>
+        <w:t xml:space="preserve"> </w:t>
+      </w:r>
+      <w:proofErr w:type="gramStart"/>
+      <w:r>
+        <w:t>An intent</w:t>
+      </w:r>
+      <w:proofErr w:type="gramEnd"/>
+      <w:r>
+        <w:t xml:space="preserve"> is created with an Intent object, which defines a message to activate either a specific component or a specific type of component</w:t>
+      </w:r>
+      <w:r>
+        <w:t xml:space="preserve">. </w:t>
+      </w:r>
+      <w:r>
+        <w:t xml:space="preserve">For activities and services, </w:t>
+      </w:r>
+      <w:proofErr w:type="gramStart"/>
+      <w:r>
+        <w:t>an intent</w:t>
+      </w:r>
+      <w:proofErr w:type="gramEnd"/>
+      <w:r>
+        <w:t xml:space="preserve"> defines the action to perform (for example, to "view" or "send" something) and may specify the URI of the data to act on (among other things that the component being started might need to know)</w:t>
+      </w:r>
+      <w:r>
+        <w:t>’</w:t>
+      </w:r>
+      <w:r>
+        <w:t>.</w:t>
+      </w:r>
+      <w:r>
+        <w:t xml:space="preserve"> </w:t>
+      </w:r>
+      <w:r>
+        <w:t xml:space="preserve">For example, </w:t>
+      </w:r>
+      <w:proofErr w:type="gramStart"/>
+      <w:r>
+        <w:t>an intent</w:t>
+      </w:r>
+      <w:proofErr w:type="gramEnd"/>
+      <w:r>
+        <w:t xml:space="preserve"> might convey a request for an activity to show an image or to open a web page. In some cases, you can start an activity to receive a result, in which case, the activity also returns the result in an Intent (for example, you can issue an intent to let the user pick a personal contact and have it returned to you—the return intent includes a URI pointing to the chosen contact)</w:t>
+      </w:r>
+      <w:r>
+        <w:rPr>
+          <w:color w:val="FF0000"/>
+        </w:rPr>
+        <w:t>[REF]</w:t>
+      </w:r>
+      <w:r>
+        <w:rPr>
+          <w:color w:val="FF0000"/>
+        </w:rPr>
+        <w:t>.</w:t>
+      </w:r>
+      <w:r>
+        <w:t xml:space="preserve"> </w:t>
+      </w:r>
+    </w:p>
+    <w:p/>
+    <w:p>
+      <w:r>
+        <w:t xml:space="preserve">Again when we look at </w:t>
+      </w:r>
+      <w:r>
+        <w:rPr>
+          <w:color w:val="FF0000"/>
+        </w:rPr>
+        <w:t>figure X</w:t>
+      </w:r>
+      <w:r>
+        <w:t xml:space="preserve"> the items that are labelled as ‘actions’ </w:t>
+      </w:r>
+      <w:r>
+        <w:t xml:space="preserve">are </w:t>
+      </w:r>
+      <w:r>
+        <w:t xml:space="preserve">in most cases </w:t>
+      </w:r>
+      <w:r>
+        <w:t>the</w:t>
+      </w:r>
+      <w:r>
+        <w:t xml:space="preserve"> intents </w:t>
+      </w:r>
+      <w:r>
+        <w:t xml:space="preserve">that are needed </w:t>
+      </w:r>
+      <w:r>
+        <w:t xml:space="preserve">to activate the use of other components. </w:t>
+      </w:r>
+      <w:r>
+        <w:t xml:space="preserve"> An Android application must also have a manifest file present that is written in XML. This file must declare all components e.g. activities that are in an application and should also declare all application requirements for example the minimum version of Android required and any hardware configurations and permissions required</w:t>
+      </w:r>
+      <w:r>
+        <w:t xml:space="preserve"> </w:t>
+      </w:r>
+      <w:r>
+        <w:rPr>
+          <w:color w:val="FF0000"/>
+        </w:rPr>
+        <w:t>[REF]</w:t>
+      </w:r>
+      <w:r>
+        <w:t>.</w:t>
+      </w:r>
+      <w:r>
+        <w:t xml:space="preserve"> </w:t>
+      </w:r>
+    </w:p>
+    <w:p/>
+    <w:p>
+      <w:r>
+        <w:t>Throughout</w:t>
+      </w:r>
+      <w:r>
+        <w:t xml:space="preserve"> Android projects non-code application resources </w:t>
+      </w:r>
+      <w:r>
+        <w:t>(</w:t>
+      </w:r>
+      <w:r>
+        <w:t>images, strings, layout files, etc.</w:t>
+      </w:r>
+      <w:r>
+        <w:t xml:space="preserve">) </w:t>
+      </w:r>
+      <w:r>
+        <w:t>are used via reference.</w:t>
+      </w:r>
+      <w:r>
+        <w:t xml:space="preserve"> In the tree structure of an Android project is a directory named res (resources) where all these resources are stored in various folders. </w:t>
+      </w:r>
+      <w:r>
+        <w:t xml:space="preserve">The layout files for an application are written in XML and are used by activities to display the correct user interface. These are held in the layout directory. </w:t>
+      </w:r>
+      <w:r>
+        <w:t>From this we can understand that application built on the Android platform use an MVC framework. For example the XML layout files represent a view, the activities are the controllers and the model is represented by services and data held within the application (locally stored database or data retrieved from external sources</w:t>
+      </w:r>
+      <w:r>
+        <w:t>)</w:t>
+      </w:r>
+      <w:r>
+        <w:t>.</w:t>
+      </w:r>
+      <w:r>
+        <w:t xml:space="preserve"> Therefore the project is </w:t>
+      </w:r>
+      <w:r>
+        <w:t>using</w:t>
+      </w:r>
+      <w:r>
+        <w:t xml:space="preserve"> the MVC </w:t>
+      </w:r>
+      <w:r>
+        <w:t>architectural pattern.</w:t>
+      </w:r>
+    </w:p>
+    <w:p/>
+    <w:p>
+      <w:r>
+        <w:t xml:space="preserve">Strings that are not declared programmatically </w:t>
+      </w:r>
+      <w:r>
+        <w:t xml:space="preserve">in the application </w:t>
+      </w:r>
+      <w:r>
+        <w:t xml:space="preserve">e.g. in the layout files to be displayed are declared in a String.XML file which is within the values directory. Lastly images and other items to be displayed are stored in the various forms of </w:t>
+      </w:r>
+      <w:r>
+        <w:lastRenderedPageBreak/>
+        <w:t xml:space="preserve">drawable folders held in the res directory. </w:t>
+      </w:r>
+      <w:r>
+        <w:t>There are several of these folders as each folder is used for different screen resolutions.</w:t>
+      </w:r>
+      <w:r>
+        <w:t xml:space="preserve"> </w:t>
+      </w:r>
+      <w:r>
+        <w:t xml:space="preserve">From learning and understanding </w:t>
+      </w:r>
+      <w:r>
+        <w:t xml:space="preserve">all of </w:t>
+      </w:r>
+      <w:r>
+        <w:t xml:space="preserve">these key Android concepts </w:t>
+      </w:r>
+      <w:r>
+        <w:t xml:space="preserve">and how these types of applications </w:t>
+      </w:r>
+      <w:r>
+        <w:t xml:space="preserve">are structured, </w:t>
+      </w:r>
+      <w:r>
+        <w:t>the design could then be developed further.</w:t>
+      </w:r>
+    </w:p>
+    <w:p>
+      <w:pPr>
+        <w:pStyle w:val="Heading2"/>
         <w:rPr>
           <w:rFonts w:asciiTheme="minorHAnsi" w:hAnsiTheme="minorHAnsi"/>
         </w:rPr>
-        <w:t xml:space="preserve"> and Components</w:t>
+      </w:pPr>
+      <w:r>
+        <w:rPr>
+          <w:rFonts w:asciiTheme="minorHAnsi" w:hAnsiTheme="minorHAnsi"/>
+        </w:rPr>
+        <w:t>Detailed Design</w:t>
       </w:r>
     </w:p>
     <w:p/>
     <w:p>
       <w:r>
-        <w:t>There are a number of terms that are given to various components of Android applications that are very important in development. For the project the</w:t>
-      </w:r>
-      <w:r>
-        <w:t>se</w:t>
-      </w:r>
-      <w:r>
-        <w:t xml:space="preserve"> components needed to be learnt about and understood</w:t>
-      </w:r>
-      <w:r>
-        <w:t xml:space="preserve"> for firstly </w:t>
-      </w:r>
-      <w:r>
-        <w:t xml:space="preserve">the </w:t>
-      </w:r>
-      <w:r>
-        <w:t>design and then</w:t>
-      </w:r>
-      <w:r>
-        <w:t xml:space="preserve"> the</w:t>
-      </w:r>
-      <w:r>
-        <w:t xml:space="preserve"> implementation</w:t>
-      </w:r>
-      <w:r>
-        <w:t xml:space="preserve"> of the application</w:t>
-      </w:r>
-      <w:r>
-        <w:t xml:space="preserve">. </w:t>
+        <w:t>In order t</w:t>
+      </w:r>
+      <w:r>
+        <w:t xml:space="preserve">o continue </w:t>
+      </w:r>
+      <w:r>
+        <w:t>detailing and creating</w:t>
+      </w:r>
+      <w:r>
+        <w:t xml:space="preserve"> a more in depth </w:t>
+      </w:r>
+      <w:r>
+        <w:t xml:space="preserve">design of the system a class diagram was created to establish what </w:t>
+      </w:r>
+      <w:r>
+        <w:t>activities/</w:t>
+      </w:r>
+      <w:r>
+        <w:t xml:space="preserve">classes were </w:t>
+      </w:r>
+      <w:r>
+        <w:t xml:space="preserve">going to be </w:t>
+      </w:r>
+      <w:r>
+        <w:t xml:space="preserve">needed to create the desired application with the required functionality.  </w:t>
+      </w:r>
+      <w:r>
+        <w:t>The class diagram f</w:t>
+      </w:r>
+      <w:r>
+        <w:t xml:space="preserve">or the application can be seen in </w:t>
+      </w:r>
+      <w:r>
+        <w:rPr>
+          <w:color w:val="FF0000"/>
+        </w:rPr>
+        <w:t>appendix x</w:t>
+      </w:r>
+      <w:r>
+        <w:rPr>
+          <w:color w:val="FF0000"/>
+        </w:rPr>
+        <w:t xml:space="preserve"> </w:t>
+      </w:r>
+      <w:r>
+        <w:t xml:space="preserve">where all the activities </w:t>
+      </w:r>
+      <w:r>
+        <w:t xml:space="preserve">that </w:t>
+      </w:r>
+      <w:r>
+        <w:t xml:space="preserve">are required are shown with the relationships </w:t>
+      </w:r>
+      <w:r>
+        <w:t xml:space="preserve">they have </w:t>
+      </w:r>
+      <w:r>
+        <w:t xml:space="preserve">between </w:t>
+      </w:r>
+      <w:r>
+        <w:t>each other</w:t>
+      </w:r>
+      <w:r>
+        <w:t xml:space="preserve"> </w:t>
+      </w:r>
+      <w:r>
+        <w:t>along with</w:t>
+      </w:r>
+      <w:r>
+        <w:t xml:space="preserve"> the meth</w:t>
+      </w:r>
+      <w:r>
+        <w:t>ods and variables that they have</w:t>
+      </w:r>
+      <w:r>
+        <w:t>.</w:t>
       </w:r>
     </w:p>
     <w:p/>
     <w:p>
       <w:r>
-        <w:t>The main component</w:t>
-      </w:r>
-      <w:r>
-        <w:t>s</w:t>
-      </w:r>
-      <w:r>
-        <w:t xml:space="preserve"> of Android applications are </w:t>
-      </w:r>
-      <w:r>
-        <w:t>called Activities.</w:t>
-      </w:r>
-      <w:r>
-        <w:t xml:space="preserve"> </w:t>
-      </w:r>
-      <w:r>
-        <w:t>‘</w:t>
-      </w:r>
-      <w:r>
-        <w:t xml:space="preserve">An activity represents a single screen with a user interface. For example, an email application might have one activity that shows a list of new emails, another activity to compose an email, and another activity for reading emails. Although the activities work together to form a cohesive user experience in the email application, each one is independent of the others. As such, a different application can start any one of these activities (if the email application allows it). For example, a camera application can start </w:t>
-      </w:r>
-      <w:r>
-        <w:t>an</w:t>
-      </w:r>
-      <w:r>
-        <w:t xml:space="preserve"> activity in the email application that composes new </w:t>
-      </w:r>
-      <w:r>
-        <w:t>mail that can then allow</w:t>
-      </w:r>
-      <w:r>
-        <w:t xml:space="preserve"> the user to share a picture.</w:t>
-      </w:r>
-    </w:p>
-    <w:p>
-      <w:r>
-        <w:t>An activity is implemented as a subclass of Activity</w:t>
-      </w:r>
-      <w:r>
-        <w:t xml:space="preserve"> in a java source code class</w:t>
-      </w:r>
-      <w:r>
-        <w:t>’</w:t>
-      </w:r>
-      <w:r>
-        <w:t xml:space="preserve"> </w:t>
-      </w:r>
-      <w:r>
-        <w:rPr>
-          <w:color w:val="FF0000"/>
-        </w:rPr>
-        <w:t>[REF].</w:t>
-      </w:r>
-      <w:r>
-        <w:rPr>
-          <w:color w:val="FF0000"/>
-        </w:rPr>
-        <w:t xml:space="preserve"> </w:t>
-      </w:r>
-      <w:r>
-        <w:t xml:space="preserve">The activity holds all the source code for a single screen and also obtains and uses an associated XML layout file to produce the user interface with the </w:t>
-      </w:r>
-      <w:r>
-        <w:t xml:space="preserve">correct </w:t>
-      </w:r>
-      <w:r>
-        <w:t xml:space="preserve">functionality. </w:t>
+        <w:t xml:space="preserve">As the application has been written in Java the project has been developed with an object orientated approach. As briefly mentioned earlier, each view of the application outlined above will have its own activity/class with additional classes being used to support these activities. </w:t>
       </w:r>
     </w:p>
     <w:p/>
     <w:p>
-      <w:r>
-        <w:t xml:space="preserve">Therefore when we look at the diagram </w:t>
-      </w:r>
-      <w:r>
-        <w:t xml:space="preserve">above </w:t>
-      </w:r>
-      <w:r>
-        <w:t xml:space="preserve">in </w:t>
-      </w:r>
-      <w:r>
-        <w:rPr>
-          <w:color w:val="FF0000"/>
-        </w:rPr>
-        <w:t>figure X</w:t>
-      </w:r>
-      <w:r>
-        <w:rPr>
-          <w:color w:val="FF0000"/>
-        </w:rPr>
-        <w:t xml:space="preserve"> </w:t>
-      </w:r>
-      <w:r>
-        <w:t xml:space="preserve">everything that has been labelled as a </w:t>
-      </w:r>
-      <w:r>
-        <w:t>view needs to have its own activity</w:t>
-      </w:r>
-      <w:r>
-        <w:t xml:space="preserve">, </w:t>
-      </w:r>
-      <w:r>
-        <w:t>very much similar</w:t>
-      </w:r>
-      <w:r>
-        <w:t xml:space="preserve"> to </w:t>
-      </w:r>
-      <w:r>
-        <w:t xml:space="preserve">having </w:t>
-      </w:r>
-      <w:r>
-        <w:t>a java class</w:t>
-      </w:r>
-      <w:r>
-        <w:t xml:space="preserve"> apart from it having additi</w:t>
-      </w:r>
-      <w:r>
-        <w:t>onal properties that can be utilised</w:t>
-      </w:r>
-      <w:r>
-        <w:t xml:space="preserve"> to aid user interface communication and construction</w:t>
-      </w:r>
-      <w:r>
-        <w:t xml:space="preserve">. </w:t>
-      </w:r>
-      <w:r>
-        <w:rPr>
-          <w:color w:val="FF0000"/>
-        </w:rPr>
-        <w:t xml:space="preserve"> </w:t>
-      </w:r>
-      <w:r>
-        <w:t xml:space="preserve">To use components such as activities you often need to activate them by sending an asynchronous message called </w:t>
+      <w:pPr>
+        <w:pStyle w:val="Heading3"/>
+        <w:rPr>
+          <w:rFonts w:asciiTheme="minorHAnsi" w:hAnsiTheme="minorHAnsi"/>
+        </w:rPr>
+      </w:pPr>
+      <w:r>
+        <w:rPr>
+          <w:rFonts w:asciiTheme="minorHAnsi" w:hAnsiTheme="minorHAnsi"/>
+        </w:rPr>
+        <w:t>Class</w:t>
+      </w:r>
+      <w:r>
+        <w:rPr>
+          <w:rFonts w:asciiTheme="minorHAnsi" w:hAnsiTheme="minorHAnsi"/>
+        </w:rPr>
+        <w:t>/Activity</w:t>
+      </w:r>
+      <w:r>
+        <w:rPr>
+          <w:rFonts w:asciiTheme="minorHAnsi" w:hAnsiTheme="minorHAnsi"/>
+        </w:rPr>
+        <w:t xml:space="preserve"> Descriptions</w:t>
+      </w:r>
+    </w:p>
+    <w:p/>
+    <w:p>
+      <w:pPr>
+        <w:rPr>
+          <w:b/>
+        </w:rPr>
+      </w:pPr>
+      <w:r>
+        <w:rPr>
+          <w:b/>
+        </w:rPr>
+        <w:t>AlertDialogManager</w:t>
+      </w:r>
+      <w:r>
+        <w:rPr>
+          <w:b/>
+        </w:rPr>
+        <w:t xml:space="preserve"> Class</w:t>
+      </w:r>
+    </w:p>
+    <w:p>
+      <w:pPr>
+        <w:rPr>
+          <w:b/>
+        </w:rPr>
+      </w:pPr>
+    </w:p>
+    <w:p>
+      <w:r>
+        <w:t xml:space="preserve">This class is used to display dialog boxes at various stages of the application when needed. They are usually used to </w:t>
+      </w:r>
+      <w:r>
+        <w:t>display a message or warning when something is not present or not allowed e.g. if no places of the type selected can be found in the local area.</w:t>
+      </w:r>
+    </w:p>
+    <w:p/>
+    <w:p>
+      <w:pPr>
+        <w:rPr>
+          <w:b/>
+        </w:rPr>
+      </w:pPr>
+      <w:r>
+        <w:rPr>
+          <w:b/>
+        </w:rPr>
+        <w:t>AllPlacesMapActivity</w:t>
+      </w:r>
+    </w:p>
+    <w:p/>
+    <w:p>
+      <w:r>
+        <w:t xml:space="preserve">This activity creates a map using the new Google Maps for Android V2 API. </w:t>
+      </w:r>
+      <w:r>
+        <w:t>The activity gets the complete list of places for a category that has been selected and sets a marker on the map where each of the places is located. Each marker is clickable so that the address of the location can be seen.</w:t>
+      </w:r>
+      <w:r>
+        <w:t xml:space="preserve"> The location of the user can also be added to the map.</w:t>
+      </w:r>
+      <w:r>
+        <w:t xml:space="preserve"> To make sure the map is centred before being zoomed </w:t>
       </w:r>
       <w:proofErr w:type="gramStart"/>
       <w:r>
+        <w:t>in,</w:t>
+      </w:r>
+      <w:proofErr w:type="gramEnd"/>
+      <w:r>
+        <w:t xml:space="preserve"> the average position of the markers is calculated.</w:t>
+      </w:r>
+    </w:p>
+    <w:p>
+      <w:pPr>
+        <w:rPr>
+          <w:b/>
+        </w:rPr>
+      </w:pPr>
+    </w:p>
+    <w:p>
+      <w:pPr>
+        <w:rPr>
+          <w:b/>
+        </w:rPr>
+      </w:pPr>
+      <w:r>
+        <w:rPr>
+          <w:b/>
+        </w:rPr>
+        <w:t>Conn</w:t>
+      </w:r>
+      <w:r>
+        <w:rPr>
+          <w:b/>
+        </w:rPr>
+        <w:t>ection</w:t>
+      </w:r>
+      <w:r>
+        <w:rPr>
+          <w:b/>
+        </w:rPr>
+        <w:t>Detector Class</w:t>
+      </w:r>
+    </w:p>
+    <w:p/>
+    <w:p>
+      <w:r>
+        <w:t xml:space="preserve">This class uses a system service in order for the application to be able to make a connection to the Internet.  </w:t>
+      </w:r>
+      <w:r>
+        <w:t>The state of the network is also checked to ensure that the connection has been successful and can be used by the application.</w:t>
+      </w:r>
+    </w:p>
+    <w:p/>
+    <w:p>
+      <w:pPr>
+        <w:rPr>
+          <w:b/>
+        </w:rPr>
+      </w:pPr>
+      <w:r>
+        <w:rPr>
+          <w:b/>
+        </w:rPr>
+        <w:t>GooglePlaces Class</w:t>
+      </w:r>
+    </w:p>
+    <w:p>
+      <w:pPr>
+        <w:rPr>
+          <w:b/>
+        </w:rPr>
+      </w:pPr>
+    </w:p>
+    <w:p>
+      <w:r>
+        <w:t>The GooglePlaces class connects to the Google Places web service and makes a request for places depending on the parameters that i</w:t>
+      </w:r>
+      <w:r>
+        <w:t>t</w:t>
+      </w:r>
+      <w:r>
+        <w:t>s methods are given.</w:t>
+      </w:r>
+      <w:r>
+        <w:t xml:space="preserve"> The class then parses the results that it receives into the serializable </w:t>
+      </w:r>
+      <w:r>
+        <w:t xml:space="preserve">classes of the application so that the information received can then be accessed </w:t>
+      </w:r>
+      <w:r>
+        <w:t xml:space="preserve">and used </w:t>
+      </w:r>
+      <w:r>
+        <w:t>by other classes of the application.</w:t>
+      </w:r>
+    </w:p>
+    <w:p/>
+    <w:p>
+      <w:pPr>
+        <w:rPr>
+          <w:b/>
+        </w:rPr>
+      </w:pPr>
+      <w:r>
+        <w:rPr>
+          <w:b/>
+        </w:rPr>
+        <w:t>GPSTracker</w:t>
+      </w:r>
+    </w:p>
+    <w:p/>
+    <w:p>
+      <w:r>
+        <w:t xml:space="preserve">The GPSTracker </w:t>
+      </w:r>
+      <w:r>
+        <w:t>i</w:t>
+      </w:r>
+      <w:r>
+        <w:t>s a service</w:t>
+      </w:r>
+      <w:r>
+        <w:t xml:space="preserve"> component of the application. The service class implements Androids LocationListener </w:t>
+      </w:r>
+      <w:r>
+        <w:t xml:space="preserve">class to receive notifications from the LocationManager </w:t>
+      </w:r>
+      <w:r>
+        <w:lastRenderedPageBreak/>
+        <w:t>when the location has changed.</w:t>
+      </w:r>
+      <w:r>
+        <w:t xml:space="preserve"> The service class checks what GPS and network providers are available for usage and then will use the most appropriate provider (GPS if enabled) to request location updates from them depending on parameters to keep and update location of where the device is.</w:t>
+      </w:r>
+      <w:r>
+        <w:t xml:space="preserve"> Methods to get current latitude and longitude values are provided so again they can be used in other parts of the application.</w:t>
+      </w:r>
+    </w:p>
+    <w:p/>
+    <w:p>
+      <w:pPr>
+        <w:rPr>
+          <w:b/>
+        </w:rPr>
+      </w:pPr>
+      <w:r>
+        <w:rPr>
+          <w:b/>
+        </w:rPr>
+        <w:t>ImageAdapter Class</w:t>
+      </w:r>
+    </w:p>
+    <w:p>
+      <w:pPr>
+        <w:rPr>
+          <w:b/>
+        </w:rPr>
+      </w:pPr>
+    </w:p>
+    <w:p>
+      <w:r>
+        <w:t>The main menu of the Tourinf application uses what is called a grid layout and is defined in its associated layout file. However for this to display the images and text correctly in the grid a customer adapter needed to be written.</w:t>
+      </w:r>
+      <w:r>
+        <w:t xml:space="preserve"> The class uses an additional layout file to put the image and associated text into it, which is then put inside the grid view, another layout file. </w:t>
+      </w:r>
+      <w:r>
+        <w:t>It has been optimised so that the main menu that it helps create can be displayed correctly on multiple screen sizes.</w:t>
+      </w:r>
+    </w:p>
+    <w:p/>
+    <w:p>
+      <w:pPr>
+        <w:rPr>
+          <w:b/>
+        </w:rPr>
+      </w:pPr>
+      <w:r>
+        <w:rPr>
+          <w:b/>
+        </w:rPr>
+        <w:t>MainActivity</w:t>
+      </w:r>
+    </w:p>
+    <w:p/>
+    <w:p>
+      <w:r>
+        <w:t xml:space="preserve">The MainActivity class essentially creates the application home screen that you see when the application launches. </w:t>
+      </w:r>
+      <w:r>
+        <w:t xml:space="preserve"> It forwards the user on to the main menu a long with any location that has been entered manually by the user for the application to use.</w:t>
+      </w:r>
+    </w:p>
+    <w:p/>
+    <w:p>
+      <w:pPr>
+        <w:rPr>
+          <w:b/>
+        </w:rPr>
+      </w:pPr>
+      <w:r>
+        <w:rPr>
+          <w:b/>
+        </w:rPr>
+        <w:t>MainMenu Activity</w:t>
+      </w:r>
+    </w:p>
+    <w:p/>
+    <w:p>
+      <w:r>
+        <w:t>As suggested this activity displays the main menu to the user by making use of the ImageAdapter class described above.</w:t>
+      </w:r>
+      <w:r>
+        <w:t xml:space="preserve"> The activity contains a HashMap of key value pairs where an int grid position of the image is associated to a Google place type. Once an icon has been clicked this place type is forwarded to the MainPlacesActivity class for it to make a places request. If a manual location was entered previously, this is again forwarded to the same class for the request.</w:t>
+      </w:r>
+    </w:p>
+    <w:p/>
+    <w:p>
+      <w:pPr>
+        <w:rPr>
+          <w:b/>
+        </w:rPr>
+      </w:pPr>
+      <w:r>
+        <w:rPr>
+          <w:b/>
+        </w:rPr>
+        <w:t>MainPlacesActivity</w:t>
+      </w:r>
+    </w:p>
+    <w:p>
+      <w:pPr>
+        <w:rPr>
+          <w:b/>
+        </w:rPr>
+      </w:pPr>
+    </w:p>
+    <w:p>
+      <w:r>
+        <w:t>The main places activity is one of the major components of the application. It makes calls to the ConnectionDetector, GPSTracker, and GooglePlaces classes in order to produce a list of places for the type selected by the user. The list is displayed on screen</w:t>
+      </w:r>
+      <w:r>
+        <w:t xml:space="preserve"> and when one of the places is selected the reference to get the further details of that particular place is forwarded on in </w:t>
+      </w:r>
+      <w:proofErr w:type="gramStart"/>
+      <w:r>
         <w:t>an intent</w:t>
       </w:r>
       <w:proofErr w:type="gramEnd"/>
       <w:r>
-        <w:t>.</w:t>
-      </w:r>
-      <w:r>
-        <w:t xml:space="preserve"> </w:t>
+        <w:t xml:space="preserve"> to the SinglePlaceActivity.</w:t>
       </w:r>
     </w:p>
     <w:p/>
     <w:p>
-      <w:r>
-        <w:t>‘</w:t>
-      </w:r>
-      <w:r>
-        <w:t>Intents bind individual components to each other at runtime (you can think of them as the messengers that request an action from other components), whether the component belongs to your application or another.</w:t>
-      </w:r>
-      <w:r>
-        <w:t xml:space="preserve"> </w:t>
-      </w:r>
-      <w:proofErr w:type="gramStart"/>
-      <w:r>
-        <w:t>An intent</w:t>
-      </w:r>
-      <w:proofErr w:type="gramEnd"/>
-      <w:r>
-        <w:t xml:space="preserve"> is created with an Intent object, which defines a message to activate either a specific component or a specific type of component</w:t>
-      </w:r>
-      <w:r>
-        <w:t xml:space="preserve">. </w:t>
-      </w:r>
-      <w:r>
-        <w:t xml:space="preserve">For activities and services, </w:t>
-      </w:r>
-      <w:proofErr w:type="gramStart"/>
-      <w:r>
-        <w:t>an intent</w:t>
-      </w:r>
-      <w:proofErr w:type="gramEnd"/>
-      <w:r>
-        <w:t xml:space="preserve"> defines the action to perform (for example, to "view" or "send" something) and may specify the URI of the data to act on (among other things that the component being started might need to know)</w:t>
-      </w:r>
-      <w:r>
-        <w:t>’</w:t>
-      </w:r>
-      <w:r>
-        <w:t>.</w:t>
-      </w:r>
-      <w:r>
-        <w:t xml:space="preserve"> </w:t>
-      </w:r>
-      <w:r>
-        <w:t xml:space="preserve">For example, </w:t>
-      </w:r>
-      <w:proofErr w:type="gramStart"/>
-      <w:r>
-        <w:t>an intent</w:t>
-      </w:r>
-      <w:proofErr w:type="gramEnd"/>
-      <w:r>
-        <w:t xml:space="preserve"> might convey a request for an activity to show an image or to open a web page. In some cases, you can start an activity to receive a result, in which case, the activity also returns the result in an Intent (for example, you can issue an intent to let the user pick a personal contact and have it returned to you—the return intent includes a URI pointing to the chosen contact)</w:t>
-      </w:r>
-      <w:r>
-        <w:rPr>
-          <w:color w:val="FF0000"/>
-        </w:rPr>
-        <w:t>[REF]</w:t>
-      </w:r>
-      <w:r>
-        <w:rPr>
-          <w:color w:val="FF0000"/>
-        </w:rPr>
-        <w:t>.</w:t>
-      </w:r>
-      <w:r>
-        <w:t xml:space="preserve"> </w:t>
+      <w:pPr>
+        <w:rPr>
+          <w:b/>
+        </w:rPr>
+      </w:pPr>
+      <w:r>
+        <w:rPr>
+          <w:b/>
+        </w:rPr>
+        <w:t>MapActivity</w:t>
+      </w:r>
+    </w:p>
+    <w:p>
+      <w:pPr>
+        <w:rPr>
+          <w:b/>
+        </w:rPr>
+      </w:pPr>
+    </w:p>
+    <w:p>
+      <w:r>
+        <w:t>Similarly to the AllPlacesMapActivity this activity creates a map using the new Google Maps for Android V2 API but only for a singular place</w:t>
+      </w:r>
+      <w:r>
+        <w:t>, having only one marker present.</w:t>
       </w:r>
     </w:p>
     <w:p/>
     <w:p>
-      <w:r>
-        <w:t xml:space="preserve">Again when we look at </w:t>
-      </w:r>
-      <w:r>
-        <w:rPr>
-          <w:color w:val="FF0000"/>
-        </w:rPr>
-        <w:t>figure X</w:t>
-      </w:r>
-      <w:r>
-        <w:t xml:space="preserve"> the items that are labelled as ‘actions’ </w:t>
-      </w:r>
-      <w:r>
-        <w:t xml:space="preserve">are </w:t>
-      </w:r>
-      <w:r>
-        <w:t xml:space="preserve">in most cases </w:t>
-      </w:r>
-      <w:r>
-        <w:t>the</w:t>
-      </w:r>
-      <w:r>
-        <w:t xml:space="preserve"> intents </w:t>
-      </w:r>
-      <w:r>
-        <w:t xml:space="preserve">that are needed </w:t>
-      </w:r>
-      <w:r>
-        <w:t xml:space="preserve">to activate the use of other components. </w:t>
-      </w:r>
-      <w:r>
-        <w:t xml:space="preserve"> An Android application must also have a manifest file present that is written in XML. This file must declare all components e.g. activities that are in an application and should also declare all application requirements for example the minimum version of Android required and any hardware configurations and permissions required</w:t>
-      </w:r>
-      <w:r>
-        <w:t xml:space="preserve"> </w:t>
-      </w:r>
-      <w:r>
-        <w:rPr>
-          <w:color w:val="FF0000"/>
-        </w:rPr>
-        <w:t>[REF]</w:t>
-      </w:r>
-      <w:r>
-        <w:t>.</w:t>
-      </w:r>
-      <w:r>
-        <w:t xml:space="preserve"> </w:t>
+      <w:pPr>
+        <w:rPr>
+          <w:b/>
+        </w:rPr>
+      </w:pPr>
+      <w:r>
+        <w:rPr>
+          <w:b/>
+        </w:rPr>
+        <w:t>Place class</w:t>
+      </w:r>
+    </w:p>
+    <w:p>
+      <w:pPr>
+        <w:rPr>
+          <w:b/>
+        </w:rPr>
+      </w:pPr>
+    </w:p>
+    <w:p>
+      <w:r>
+        <w:t xml:space="preserve">The place class is a serializable class in which the key JSON values obtained through the Google Places web service request are stored. All the keys can then be accessed and used inside other activities. </w:t>
+      </w:r>
+      <w:r>
+        <w:t>It can be observed</w:t>
+      </w:r>
+      <w:r>
+        <w:t xml:space="preserve"> how the majority of these values are used in the SinglePlaceActivity.</w:t>
       </w:r>
     </w:p>
     <w:p/>
     <w:p>
-      <w:r>
-        <w:t>Throughout</w:t>
-      </w:r>
-      <w:r>
-        <w:t xml:space="preserve"> Android projects non-code application resources </w:t>
-      </w:r>
-      <w:r>
-        <w:t>(</w:t>
-      </w:r>
-      <w:r>
-        <w:t>images, strings, layout files, etc.</w:t>
-      </w:r>
-      <w:r>
-        <w:t xml:space="preserve">) </w:t>
-      </w:r>
-      <w:r>
-        <w:t>are used via reference.</w:t>
-      </w:r>
-      <w:r>
-        <w:t xml:space="preserve"> In the tree structure of an Android project is a directory named res (resources) where all these resources are stored in various folders. </w:t>
-      </w:r>
-      <w:r>
-        <w:t xml:space="preserve">The layout files for an application are written in XML and are used by activities to display the correct user interface. These are held in the layout directory. </w:t>
-      </w:r>
-      <w:r>
-        <w:t>From this we can understand that application built on the Android platform use an MVC framework. For example the XML layout files represent a view, the activities are the controllers and the model is represented by services and data held within the application (locally stored database or data retrieved from external sources</w:t>
-      </w:r>
-      <w:r>
-        <w:t>)</w:t>
-      </w:r>
-      <w:r>
-        <w:t>.</w:t>
-      </w:r>
-      <w:r>
-        <w:t xml:space="preserve"> Therefore the project is </w:t>
-      </w:r>
-      <w:r>
-        <w:t>using</w:t>
-      </w:r>
-      <w:r>
-        <w:t xml:space="preserve"> the MVC </w:t>
-      </w:r>
-      <w:r>
-        <w:t>architectural pattern.</w:t>
-      </w:r>
-    </w:p>
-    <w:p/>
-    <w:p>
-      <w:r>
-        <w:t xml:space="preserve">Strings that are not declared programmatically </w:t>
-      </w:r>
-      <w:r>
-        <w:t xml:space="preserve">in the application </w:t>
-      </w:r>
-      <w:r>
-        <w:t xml:space="preserve">e.g. in the layout files to be displayed are declared in a String.XML file which is within the values directory. Lastly images and other items to be displayed are stored in the various forms of drawable folders held in the res directory. </w:t>
-      </w:r>
-      <w:r>
-        <w:t>There are several of these folders as each folder is used for different screen resolutions.</w:t>
-      </w:r>
-      <w:r>
-        <w:t xml:space="preserve"> </w:t>
-      </w:r>
-      <w:r>
-        <w:t xml:space="preserve">From learning and understanding </w:t>
-      </w:r>
-      <w:r>
-        <w:t xml:space="preserve">all of </w:t>
-      </w:r>
-      <w:r>
-        <w:t xml:space="preserve">these key Android concepts </w:t>
-      </w:r>
-      <w:r>
-        <w:t xml:space="preserve">and how these types of applications </w:t>
-      </w:r>
-      <w:r>
-        <w:t xml:space="preserve">are structured, </w:t>
-      </w:r>
-      <w:r>
-        <w:t>the design could then be developed further.</w:t>
-      </w:r>
-    </w:p>
-    <w:p>
-      <w:pPr>
-        <w:pStyle w:val="Heading2"/>
-        <w:rPr>
-          <w:rFonts w:asciiTheme="minorHAnsi" w:hAnsiTheme="minorHAnsi"/>
-        </w:rPr>
-      </w:pPr>
-      <w:r>
-        <w:rPr>
-          <w:rFonts w:asciiTheme="minorHAnsi" w:hAnsiTheme="minorHAnsi"/>
-        </w:rPr>
-        <w:t>Detailed Design</w:t>
-      </w:r>
-    </w:p>
-    <w:p/>
-    <w:p>
-      <w:r>
-        <w:t>In order t</w:t>
-      </w:r>
-      <w:r>
-        <w:t xml:space="preserve">o continue </w:t>
-      </w:r>
-      <w:r>
-        <w:t>detailing and creating</w:t>
-      </w:r>
-      <w:r>
-        <w:t xml:space="preserve"> a more in depth </w:t>
-      </w:r>
-      <w:r>
-        <w:t xml:space="preserve">design of the system a class diagram was created to establish what </w:t>
-      </w:r>
-      <w:r>
-        <w:t>activities/</w:t>
-      </w:r>
-      <w:r>
-        <w:t xml:space="preserve">classes were </w:t>
-      </w:r>
-      <w:r>
-        <w:t xml:space="preserve">going to be </w:t>
-      </w:r>
-      <w:r>
-        <w:t xml:space="preserve">needed to create the desired application with the required functionality.  </w:t>
-      </w:r>
-      <w:r>
-        <w:t>The class diagram f</w:t>
-      </w:r>
-      <w:r>
-        <w:t xml:space="preserve">or the application can be seen in </w:t>
-      </w:r>
-      <w:r>
-        <w:rPr>
-          <w:color w:val="FF0000"/>
-        </w:rPr>
-        <w:t>appendix x</w:t>
-      </w:r>
-      <w:r>
-        <w:rPr>
-          <w:color w:val="FF0000"/>
-        </w:rPr>
-        <w:t xml:space="preserve"> </w:t>
-      </w:r>
-      <w:r>
-        <w:t xml:space="preserve">where all the activities </w:t>
-      </w:r>
-      <w:r>
-        <w:t xml:space="preserve">that </w:t>
-      </w:r>
-      <w:r>
-        <w:t xml:space="preserve">are required are shown with the relationships </w:t>
-      </w:r>
-      <w:r>
-        <w:t xml:space="preserve">they have </w:t>
-      </w:r>
-      <w:r>
-        <w:t xml:space="preserve">between </w:t>
-      </w:r>
-      <w:r>
-        <w:t>each other</w:t>
-      </w:r>
-      <w:r>
-        <w:t xml:space="preserve"> </w:t>
-      </w:r>
-      <w:r>
-        <w:t>along with</w:t>
-      </w:r>
-      <w:r>
-        <w:t xml:space="preserve"> the meth</w:t>
-      </w:r>
-      <w:r>
-        <w:t>ods and variables that they have</w:t>
-      </w:r>
-      <w:r>
-        <w:t>.</w:t>
-      </w:r>
-    </w:p>
-    <w:p/>
-    <w:p>
-      <w:r>
-        <w:t xml:space="preserve">As the application has been written in Java the project has been developed with an object orientated approach. As briefly mentioned earlier, each view of the application outlined above will have its own activity/class with additional classes being used to support these activities. </w:t>
-      </w:r>
-    </w:p>
-    <w:p/>
-    <w:p>
-      <w:pPr>
-        <w:pStyle w:val="Heading3"/>
-        <w:rPr>
-          <w:rFonts w:asciiTheme="minorHAnsi" w:hAnsiTheme="minorHAnsi"/>
-        </w:rPr>
-      </w:pPr>
-      <w:r>
-        <w:rPr>
-          <w:rFonts w:asciiTheme="minorHAnsi" w:hAnsiTheme="minorHAnsi"/>
-        </w:rPr>
-        <w:t>Class</w:t>
-      </w:r>
-      <w:r>
-        <w:rPr>
-          <w:rFonts w:asciiTheme="minorHAnsi" w:hAnsiTheme="minorHAnsi"/>
-        </w:rPr>
-        <w:t>/Activity</w:t>
-      </w:r>
-      <w:r>
-        <w:rPr>
-          <w:rFonts w:asciiTheme="minorHAnsi" w:hAnsiTheme="minorHAnsi"/>
-        </w:rPr>
-        <w:t xml:space="preserve"> Descriptions</w:t>
-      </w:r>
-    </w:p>
-    <w:p/>
-    <w:p>
       <w:pPr>
         <w:rPr>
           <w:b/>
         </w:rPr>
       </w:pPr>
-      <w:r>
+    </w:p>
+    <w:p>
+      <w:pPr>
         <w:rPr>
           <w:b/>
         </w:rPr>
-        <w:t>AlertDialogManager</w:t>
-      </w:r>
+      </w:pPr>
       <w:r>
         <w:rPr>
           <w:b/>
         </w:rPr>
-        <w:t xml:space="preserve"> Class</w:t>
+        <w:t>PlaceDetails Class</w:t>
       </w:r>
     </w:p>
     <w:p>
@@ -11109,380 +11481,7 @@
     </w:p>
     <w:p>
       <w:r>
-        <w:t xml:space="preserve">This class is used to display dialog boxes at various stages of the application when needed. They are usually used to </w:t>
-      </w:r>
-      <w:r>
-        <w:t>display a message or warning when something is not present or not allowed e.g. if no places of the type selected can be found in the local area.</w:t>
-      </w:r>
-    </w:p>
-    <w:p/>
-    <w:p>
-      <w:pPr>
-        <w:rPr>
-          <w:b/>
-        </w:rPr>
-      </w:pPr>
-      <w:r>
-        <w:rPr>
-          <w:b/>
-        </w:rPr>
-        <w:t>AllPlacesMapActivity</w:t>
-      </w:r>
-    </w:p>
-    <w:p/>
-    <w:p>
-      <w:r>
-        <w:t xml:space="preserve">This activity creates a map using the new Google Maps for Android V2 API. </w:t>
-      </w:r>
-      <w:r>
-        <w:t>The activity gets the complete list of places for a category that has been selected and sets a marker on the map where each of the places is located. Each marker is clickable so that the address of the location can be seen.</w:t>
-      </w:r>
-      <w:r>
-        <w:t xml:space="preserve"> The location of the user can also be added to the map.</w:t>
-      </w:r>
-      <w:r>
-        <w:t xml:space="preserve"> To make sure the map is centred before being zoomed </w:t>
-      </w:r>
-      <w:proofErr w:type="gramStart"/>
-      <w:r>
-        <w:t>in,</w:t>
-      </w:r>
-      <w:proofErr w:type="gramEnd"/>
-      <w:r>
-        <w:t xml:space="preserve"> the average position of the markers is calculated.</w:t>
-      </w:r>
-    </w:p>
-    <w:p>
-      <w:pPr>
-        <w:rPr>
-          <w:b/>
-        </w:rPr>
-      </w:pPr>
-    </w:p>
-    <w:p>
-      <w:pPr>
-        <w:rPr>
-          <w:b/>
-        </w:rPr>
-      </w:pPr>
-      <w:r>
-        <w:rPr>
-          <w:b/>
-        </w:rPr>
-        <w:t>Conn</w:t>
-      </w:r>
-      <w:r>
-        <w:rPr>
-          <w:b/>
-        </w:rPr>
-        <w:t>ection</w:t>
-      </w:r>
-      <w:r>
-        <w:rPr>
-          <w:b/>
-        </w:rPr>
-        <w:t>Detector Class</w:t>
-      </w:r>
-    </w:p>
-    <w:p/>
-    <w:p>
-      <w:r>
-        <w:t xml:space="preserve">This class uses a system service in order for the application to be able to make a connection to the Internet.  </w:t>
-      </w:r>
-      <w:r>
-        <w:t>The state of the network is also checked to ensure that the connection has been successful and can be used by the application.</w:t>
-      </w:r>
-    </w:p>
-    <w:p/>
-    <w:p>
-      <w:pPr>
-        <w:rPr>
-          <w:b/>
-        </w:rPr>
-      </w:pPr>
-      <w:r>
-        <w:rPr>
-          <w:b/>
-        </w:rPr>
-        <w:t>GooglePlaces Class</w:t>
-      </w:r>
-    </w:p>
-    <w:p>
-      <w:pPr>
-        <w:rPr>
-          <w:b/>
-        </w:rPr>
-      </w:pPr>
-    </w:p>
-    <w:p>
-      <w:r>
-        <w:t>The GooglePlaces class connects to the Google Places web service and makes a request for places depending on the parameters that i</w:t>
-      </w:r>
-      <w:r>
-        <w:t>t</w:t>
-      </w:r>
-      <w:r>
-        <w:t>s methods are given.</w:t>
-      </w:r>
-      <w:r>
-        <w:t xml:space="preserve"> The class then parses the results that it receives into the serializable </w:t>
-      </w:r>
-      <w:r>
-        <w:t xml:space="preserve">classes of the application so that the information received can then be accessed </w:t>
-      </w:r>
-      <w:r>
-        <w:t xml:space="preserve">and used </w:t>
-      </w:r>
-      <w:r>
-        <w:t>by other classes of the application.</w:t>
-      </w:r>
-    </w:p>
-    <w:p/>
-    <w:p>
-      <w:pPr>
-        <w:rPr>
-          <w:b/>
-        </w:rPr>
-      </w:pPr>
-      <w:r>
-        <w:rPr>
-          <w:b/>
-        </w:rPr>
         <w:lastRenderedPageBreak/>
-        <w:t>GPSTracker</w:t>
-      </w:r>
-    </w:p>
-    <w:p/>
-    <w:p>
-      <w:r>
-        <w:t xml:space="preserve">The GPSTracker </w:t>
-      </w:r>
-      <w:r>
-        <w:t>i</w:t>
-      </w:r>
-      <w:r>
-        <w:t>s a service</w:t>
-      </w:r>
-      <w:r>
-        <w:t xml:space="preserve"> component of the application. The service class implements Androids LocationListener </w:t>
-      </w:r>
-      <w:r>
-        <w:t>class to receive notifications from the LocationManager when the location has changed.</w:t>
-      </w:r>
-      <w:r>
-        <w:t xml:space="preserve"> The service class checks what GPS and network providers are available for usage and then will use the most appropriate provider (GPS if enabled) to request location updates from them depending on parameters to keep and update location of where the device is.</w:t>
-      </w:r>
-      <w:r>
-        <w:t xml:space="preserve"> Methods to get current latitude and longitude values are provided so again they can be used in other parts of the application.</w:t>
-      </w:r>
-    </w:p>
-    <w:p/>
-    <w:p>
-      <w:pPr>
-        <w:rPr>
-          <w:b/>
-        </w:rPr>
-      </w:pPr>
-      <w:r>
-        <w:rPr>
-          <w:b/>
-        </w:rPr>
-        <w:t>ImageAdapter Class</w:t>
-      </w:r>
-    </w:p>
-    <w:p>
-      <w:pPr>
-        <w:rPr>
-          <w:b/>
-        </w:rPr>
-      </w:pPr>
-    </w:p>
-    <w:p>
-      <w:r>
-        <w:t>The main menu of the Tourinf application uses what is called a grid layout and is defined in its associated layout file. However for this to display the images and text correctly in the grid a customer adapter needed to be written.</w:t>
-      </w:r>
-      <w:r>
-        <w:t xml:space="preserve"> The class uses an additional layout file to put the image and associated text into it, which is then put inside the grid view, another layout file. </w:t>
-      </w:r>
-      <w:r>
-        <w:t>It has been optimised so that the main menu that it helps create can be displayed correctly on multiple screen sizes.</w:t>
-      </w:r>
-    </w:p>
-    <w:p/>
-    <w:p>
-      <w:pPr>
-        <w:rPr>
-          <w:b/>
-        </w:rPr>
-      </w:pPr>
-      <w:r>
-        <w:rPr>
-          <w:b/>
-        </w:rPr>
-        <w:t>MainActivity</w:t>
-      </w:r>
-    </w:p>
-    <w:p/>
-    <w:p>
-      <w:r>
-        <w:t xml:space="preserve">The MainActivity class essentially creates the application home screen that you see when the application launches. </w:t>
-      </w:r>
-      <w:r>
-        <w:t xml:space="preserve"> It forwards the user on to the main menu a long with any location that has been entered manually by the user for the application to use.</w:t>
-      </w:r>
-    </w:p>
-    <w:p/>
-    <w:p>
-      <w:pPr>
-        <w:rPr>
-          <w:b/>
-        </w:rPr>
-      </w:pPr>
-      <w:r>
-        <w:rPr>
-          <w:b/>
-        </w:rPr>
-        <w:t>MainMenu Activity</w:t>
-      </w:r>
-    </w:p>
-    <w:p/>
-    <w:p>
-      <w:r>
-        <w:t>As suggested this activity displays the main menu to the user by making use of the ImageAdapter class described above.</w:t>
-      </w:r>
-      <w:r>
-        <w:t xml:space="preserve"> The activity contains a HashMap of key value pairs where an int grid position of the image is associated to a Google place type. Once an icon has been clicked this place type is forwarded to the MainPlacesActivity class for it to make a places request. If a manual location was entered previously, this is again forwarded to the same class for the request.</w:t>
-      </w:r>
-    </w:p>
-    <w:p/>
-    <w:p>
-      <w:pPr>
-        <w:rPr>
-          <w:b/>
-        </w:rPr>
-      </w:pPr>
-      <w:r>
-        <w:rPr>
-          <w:b/>
-        </w:rPr>
-        <w:t>MainPlacesActivity</w:t>
-      </w:r>
-    </w:p>
-    <w:p>
-      <w:pPr>
-        <w:rPr>
-          <w:b/>
-        </w:rPr>
-      </w:pPr>
-    </w:p>
-    <w:p>
-      <w:r>
-        <w:t>The main places activity is one of the major components of the application. It makes calls to the ConnectionDetector, GPSTracker, and GooglePlaces classes in order to produce a list of places for the type selected by the user. The list is displayed on screen</w:t>
-      </w:r>
-      <w:r>
-        <w:t xml:space="preserve"> and when one of the places is selected the reference to get the further details of that particular place is forwarded on in </w:t>
-      </w:r>
-      <w:proofErr w:type="gramStart"/>
-      <w:r>
-        <w:t>an intent</w:t>
-      </w:r>
-      <w:proofErr w:type="gramEnd"/>
-      <w:r>
-        <w:t xml:space="preserve"> to the SinglePlaceActivity.</w:t>
-      </w:r>
-    </w:p>
-    <w:p/>
-    <w:p>
-      <w:pPr>
-        <w:rPr>
-          <w:b/>
-        </w:rPr>
-      </w:pPr>
-      <w:r>
-        <w:rPr>
-          <w:b/>
-        </w:rPr>
-        <w:t>MapActivity</w:t>
-      </w:r>
-    </w:p>
-    <w:p>
-      <w:pPr>
-        <w:rPr>
-          <w:b/>
-        </w:rPr>
-      </w:pPr>
-    </w:p>
-    <w:p>
-      <w:r>
-        <w:t>Similarly to the AllPlacesMapActivity this activity creates a map using the new Google Maps for Android V2 API but only for a singular place</w:t>
-      </w:r>
-      <w:r>
-        <w:t>, having only one marker present.</w:t>
-      </w:r>
-    </w:p>
-    <w:p/>
-    <w:p>
-      <w:pPr>
-        <w:rPr>
-          <w:b/>
-        </w:rPr>
-      </w:pPr>
-      <w:r>
-        <w:rPr>
-          <w:b/>
-        </w:rPr>
-        <w:t>Place class</w:t>
-      </w:r>
-    </w:p>
-    <w:p>
-      <w:pPr>
-        <w:rPr>
-          <w:b/>
-        </w:rPr>
-      </w:pPr>
-    </w:p>
-    <w:p>
-      <w:r>
-        <w:t xml:space="preserve">The place class is a serializable class in which the key JSON values obtained through the Google Places web service request are stored. All the keys can then be accessed and used inside other activities. </w:t>
-      </w:r>
-      <w:r>
-        <w:t>It can be observed</w:t>
-      </w:r>
-      <w:r>
-        <w:t xml:space="preserve"> how the majority of these values are used in the SinglePlaceActivity.</w:t>
-      </w:r>
-    </w:p>
-    <w:p/>
-    <w:p>
-      <w:pPr>
-        <w:rPr>
-          <w:b/>
-        </w:rPr>
-      </w:pPr>
-    </w:p>
-    <w:p>
-      <w:pPr>
-        <w:rPr>
-          <w:b/>
-        </w:rPr>
-      </w:pPr>
-      <w:r>
-        <w:rPr>
-          <w:b/>
-        </w:rPr>
-        <w:lastRenderedPageBreak/>
-        <w:t>PlaceDetails Class</w:t>
-      </w:r>
-    </w:p>
-    <w:p>
-      <w:pPr>
-        <w:rPr>
-          <w:b/>
-        </w:rPr>
-      </w:pPr>
-    </w:p>
-    <w:p>
-      <w:r>
         <w:t xml:space="preserve">This </w:t>
       </w:r>
       <w:r>
@@ -12266,39 +12265,39 @@
           <w:szCs w:val="22"/>
           <w:lang w:eastAsia="en-US"/>
         </w:rPr>
+        <w:t xml:space="preserve">To create a good </w:t>
+      </w:r>
+      <w:r>
+        <w:rPr>
+          <w:rFonts w:eastAsia="Calibri" w:cs="Times New Roman"/>
+          <w:szCs w:val="22"/>
+          <w:lang w:eastAsia="en-US"/>
+        </w:rPr>
+        <w:t xml:space="preserve">graphical </w:t>
+      </w:r>
+      <w:r>
+        <w:rPr>
+          <w:rFonts w:eastAsia="Calibri" w:cs="Times New Roman"/>
+          <w:szCs w:val="22"/>
+          <w:lang w:eastAsia="en-US"/>
+        </w:rPr>
+        <w:t xml:space="preserve">user interface the design of it should not only be simple and appropriate for the device in use but also appealing and aesthetically pleasing to the user. </w:t>
+      </w:r>
+      <w:r>
+        <w:rPr>
+          <w:rFonts w:eastAsia="Calibri" w:cs="Times New Roman"/>
+          <w:szCs w:val="22"/>
+          <w:lang w:eastAsia="en-US"/>
+        </w:rPr>
+        <w:t xml:space="preserve">All these aspects were kept in mind when designing the graphical user interface. </w:t>
+      </w:r>
+      <w:r>
+        <w:rPr>
+          <w:rFonts w:eastAsia="Calibri" w:cs="Times New Roman"/>
+          <w:szCs w:val="22"/>
+          <w:lang w:eastAsia="en-US"/>
+        </w:rPr>
         <w:lastRenderedPageBreak/>
-        <w:t xml:space="preserve">To create a good </w:t>
-      </w:r>
-      <w:r>
-        <w:rPr>
-          <w:rFonts w:eastAsia="Calibri" w:cs="Times New Roman"/>
-          <w:szCs w:val="22"/>
-          <w:lang w:eastAsia="en-US"/>
-        </w:rPr>
-        <w:t xml:space="preserve">graphical </w:t>
-      </w:r>
-      <w:r>
-        <w:rPr>
-          <w:rFonts w:eastAsia="Calibri" w:cs="Times New Roman"/>
-          <w:szCs w:val="22"/>
-          <w:lang w:eastAsia="en-US"/>
-        </w:rPr>
-        <w:t xml:space="preserve">user interface the design of it should not only be simple and appropriate for the device in use but also appealing and aesthetically pleasing to the user. </w:t>
-      </w:r>
-      <w:r>
-        <w:rPr>
-          <w:rFonts w:eastAsia="Calibri" w:cs="Times New Roman"/>
-          <w:szCs w:val="22"/>
-          <w:lang w:eastAsia="en-US"/>
-        </w:rPr>
-        <w:t xml:space="preserve">All these aspects were kept in mind when designing the graphical user interface. </w:t>
-      </w:r>
-      <w:r>
-        <w:rPr>
-          <w:rFonts w:eastAsia="Calibri" w:cs="Times New Roman"/>
-          <w:szCs w:val="22"/>
-          <w:lang w:eastAsia="en-US"/>
-        </w:rPr>
         <w:t xml:space="preserve">Before the implementation of the project some mock ups of what the graphical user interface may look like were created and can be seen in </w:t>
       </w:r>
       <w:r>
@@ -13177,7 +13176,39 @@
           <w:szCs w:val="22"/>
           <w:lang w:eastAsia="en-US"/>
         </w:rPr>
-        <w:t xml:space="preserve"> So for this reason instead of having one page that displayed the place name and expanded to show place details, </w:t>
+        <w:t xml:space="preserve"> So for this reason instead of having one page that displayed the place name and expanded to show place details, these features got spread out between two </w:t>
+      </w:r>
+      <w:r>
+        <w:rPr>
+          <w:rFonts w:eastAsia="Calibri" w:cs="Times New Roman"/>
+          <w:szCs w:val="22"/>
+          <w:lang w:eastAsia="en-US"/>
+        </w:rPr>
+        <w:t>different screens</w:t>
+      </w:r>
+      <w:r>
+        <w:rPr>
+          <w:rFonts w:eastAsia="Calibri" w:cs="Times New Roman"/>
+          <w:szCs w:val="22"/>
+          <w:lang w:eastAsia="en-US"/>
+        </w:rPr>
+        <w:t xml:space="preserve"> with the details and more advanced features being displayed on another screen separate from the list</w:t>
+      </w:r>
+      <w:r>
+        <w:rPr>
+          <w:rFonts w:eastAsia="Calibri" w:cs="Times New Roman"/>
+          <w:szCs w:val="22"/>
+          <w:lang w:eastAsia="en-US"/>
+        </w:rPr>
+        <w:t>.</w:t>
+      </w:r>
+      <w:r>
+        <w:rPr>
+          <w:rFonts w:eastAsia="Calibri" w:cs="Times New Roman"/>
+          <w:szCs w:val="22"/>
+          <w:lang w:eastAsia="en-US"/>
+        </w:rPr>
+        <w:t xml:space="preserve"> The original </w:t>
       </w:r>
       <w:r>
         <w:rPr>
@@ -13186,39 +13217,7 @@
           <w:lang w:eastAsia="en-US"/>
         </w:rPr>
         <w:lastRenderedPageBreak/>
-        <w:t xml:space="preserve">these features got spread out between two </w:t>
-      </w:r>
-      <w:r>
-        <w:rPr>
-          <w:rFonts w:eastAsia="Calibri" w:cs="Times New Roman"/>
-          <w:szCs w:val="22"/>
-          <w:lang w:eastAsia="en-US"/>
-        </w:rPr>
-        <w:t>different screens</w:t>
-      </w:r>
-      <w:r>
-        <w:rPr>
-          <w:rFonts w:eastAsia="Calibri" w:cs="Times New Roman"/>
-          <w:szCs w:val="22"/>
-          <w:lang w:eastAsia="en-US"/>
-        </w:rPr>
-        <w:t xml:space="preserve"> with the details and more advanced features being displayed on another screen separate from the list</w:t>
-      </w:r>
-      <w:r>
-        <w:rPr>
-          <w:rFonts w:eastAsia="Calibri" w:cs="Times New Roman"/>
-          <w:szCs w:val="22"/>
-          <w:lang w:eastAsia="en-US"/>
-        </w:rPr>
-        <w:t>.</w:t>
-      </w:r>
-      <w:r>
-        <w:rPr>
-          <w:rFonts w:eastAsia="Calibri" w:cs="Times New Roman"/>
-          <w:szCs w:val="22"/>
-          <w:lang w:eastAsia="en-US"/>
-        </w:rPr>
-        <w:t xml:space="preserve"> The original anticipated design is compared to the finished application user interface design here in </w:t>
+        <w:t xml:space="preserve">anticipated design is compared to the finished application user interface design here in </w:t>
       </w:r>
       <w:r>
         <w:rPr>
@@ -14098,66 +14097,13 @@
       <w:bookmarkEnd w:id="24"/>
       <w:bookmarkEnd w:id="27"/>
     </w:p>
-    <w:p/>
-    <w:p>
-      <w:pPr>
-        <w:rPr>
-          <w:color w:val="0070C0"/>
-          <w:lang w:val="en-US"/>
-        </w:rPr>
-      </w:pPr>
-      <w:bookmarkStart w:id="28" w:name="_Toc192777712"/>
-      <w:r>
-        <w:rPr>
-          <w:color w:val="0070C0"/>
-          <w:lang w:val="en-US"/>
-        </w:rPr>
-        <w:t>The implementation should look at any issues you encountered as you tried to implement your design. During the work, you might have found that elements of your design were unnecessary or overly complex, perhaps third party libraries were available that simplified some of the functions that you intended to implement. If things were easier in some areas, then how did you adapt your project to take account of your findings?</w:t>
-      </w:r>
-    </w:p>
-    <w:p>
-      <w:pPr>
-        <w:rPr>
-          <w:color w:val="0070C0"/>
-          <w:lang w:val="en-US"/>
-        </w:rPr>
-      </w:pPr>
-    </w:p>
-    <w:p>
-      <w:pPr>
-        <w:rPr>
-          <w:color w:val="0070C0"/>
-          <w:lang w:val="en-US"/>
-        </w:rPr>
-      </w:pPr>
-      <w:r>
-        <w:rPr>
-          <w:color w:val="0070C0"/>
-          <w:lang w:val="en-US"/>
-        </w:rPr>
-        <w:t xml:space="preserve">It is more likely that things were more complex than you first thought. In particular, were there any problems or difficulties that you found during implementation that you had to address? Did such problems simply delay you or were they more significant? Your implementation might well be described in the same chapter as Problems (see </w:t>
-      </w:r>
-      <w:r>
-        <w:rPr>
-          <w:color w:val="0070C0"/>
-          <w:lang w:val="en-US"/>
-        </w:rPr>
-        <w:t>project website</w:t>
-      </w:r>
-      <w:r>
-        <w:rPr>
-          <w:color w:val="0070C0"/>
-          <w:lang w:val="en-US"/>
-        </w:rPr>
-        <w:t>).</w:t>
-      </w:r>
-    </w:p>
     <w:p>
       <w:pPr>
         <w:tabs>
           <w:tab w:val="left" w:pos="3018"/>
         </w:tabs>
       </w:pPr>
+      <w:bookmarkStart w:id="28" w:name="_Toc192777712"/>
       <w:r>
         <w:tab/>
       </w:r>
@@ -14277,7 +14223,15 @@
         <w:t>how it performed and was used. The source code was then analysed to see how it had been created and with what methods. From looking at the sample application</w:t>
       </w:r>
       <w:r>
-        <w:t xml:space="preserve">, what needed to be done for this part of the application became apparent and focus could be turned to looking at the user interface design due to the confidence in being able to create the GPS module needed in the application. </w:t>
+        <w:t xml:space="preserve">, what needed to be done for this part of the application became apparent and focus could be turned to looking at the user interface design due to the confidence in being able to create the GPS module needed in the </w:t>
+      </w:r>
+      <w:proofErr w:type="gramStart"/>
+      <w:r>
+        <w:t>application.</w:t>
+      </w:r>
+      <w:proofErr w:type="gramEnd"/>
+      <w:r>
+        <w:t xml:space="preserve"> </w:t>
       </w:r>
     </w:p>
     <w:p/>
@@ -14355,7 +14309,23 @@
         <w:t>given on the site really helped in understanding how this type of view worked and formed the basis of the activity that was created.</w:t>
       </w:r>
       <w:r>
-        <w:t xml:space="preserve"> Despite this, the basic activity created needed to be modified to include text labels for each icon. You would think this would be an easy job but it was more difficult to do than anticipated.</w:t>
+        <w:t xml:space="preserve"> Despite this, the basic activity created needed to be </w:t>
+      </w:r>
+      <w:r>
+        <w:lastRenderedPageBreak/>
+        <w:t xml:space="preserve">modified to include text labels for each icon. </w:t>
+      </w:r>
+      <w:r>
+        <w:t>You would think this would be a rather easy task</w:t>
+      </w:r>
+      <w:r>
+        <w:t xml:space="preserve"> but it </w:t>
+      </w:r>
+      <w:r>
+        <w:t>turned out this was not the case and it was</w:t>
+      </w:r>
+      <w:r>
+        <w:t xml:space="preserve"> more difficult to do than anticipated.</w:t>
       </w:r>
     </w:p>
     <w:p/>
@@ -14388,10 +14358,69 @@
         <w:t xml:space="preserve">gridview_row.xml) in the application is used to provide the layout for each individual tile in the grid (image and text). So effectively there is a layout file that is indirectly held inside another layout file to produce the final finished main menu view. </w:t>
       </w:r>
       <w:r>
-        <w:t>The procedure to evaluate how this could be designed and implemented proved to be more time consuming than initially planned</w:t>
-      </w:r>
-      <w:r>
-        <w:t>. However the outcome produced was of a professional manner with an aesthetically pleasing main menu created</w:t>
+        <w:t xml:space="preserve">The procedure to evaluate how this could be designed and implemented proved to be more time consuming than initially </w:t>
+      </w:r>
+      <w:r>
+        <w:t>thought</w:t>
+      </w:r>
+      <w:r>
+        <w:t xml:space="preserve">. </w:t>
+      </w:r>
+      <w:r>
+        <w:t xml:space="preserve">Once the grid view had been successfully created the formatting of the grid also took some time to complete successfully. </w:t>
+      </w:r>
+      <w:r>
+        <w:t xml:space="preserve">This is because the screen needs to display correctly on multiple screen sizes and devices. Therefore various column widths and vertical and horizontal </w:t>
+      </w:r>
+      <w:r>
+        <w:t>spacing’s</w:t>
+      </w:r>
+      <w:r>
+        <w:t xml:space="preserve"> had to be trialled on the two devices I was testing on(</w:t>
+      </w:r>
+      <w:r>
+        <w:rPr>
+          <w:color w:val="FF0000"/>
+        </w:rPr>
+        <w:t>section 5.2</w:t>
+      </w:r>
+      <w:r>
+        <w:t>)</w:t>
+      </w:r>
+      <w:r>
+        <w:t xml:space="preserve"> to produce a layout that worked appropriately on both devices.</w:t>
+      </w:r>
+      <w:r>
+        <w:t xml:space="preserve"> </w:t>
+      </w:r>
+      <w:r>
+        <w:t xml:space="preserve">Despite </w:t>
+      </w:r>
+      <w:proofErr w:type="gramStart"/>
+      <w:r>
+        <w:t>these</w:t>
+      </w:r>
+      <w:r>
+        <w:t xml:space="preserve"> </w:t>
+      </w:r>
+      <w:r>
+        <w:t>time</w:t>
+      </w:r>
+      <w:proofErr w:type="gramEnd"/>
+      <w:r>
+        <w:t xml:space="preserve"> consuming issues </w:t>
+      </w:r>
+      <w:r>
+        <w:t xml:space="preserve">the outcome produced was of a professional manner </w:t>
+      </w:r>
+      <w:r>
+        <w:t>and created an</w:t>
+      </w:r>
+      <w:r>
+        <w:t xml:space="preserve"> ae</w:t>
+      </w:r>
+      <w:r>
+        <w:t>sthetically pleasing main menu independent of the device being used</w:t>
       </w:r>
       <w:r>
         <w:t>.</w:t>
@@ -14400,131 +14429,994 @@
         <w:t xml:space="preserve"> </w:t>
       </w:r>
       <w:r>
+        <w:t xml:space="preserve"> </w:t>
+      </w:r>
+      <w:r>
+        <w:t xml:space="preserve">This also meant that another objective for the project was met. </w:t>
+      </w:r>
+    </w:p>
+    <w:p/>
+    <w:p>
+      <w:r>
+        <w:t>The next major segment that was researched and understood for development was the mapping aspect of the application.</w:t>
+      </w:r>
+      <w:r>
+        <w:t xml:space="preserve"> Before starting the implementation section 8.3 of the Hello, Android textbook had been read about embedding maps into an Android application to get an initial understanding of what needed to be done [</w:t>
+      </w:r>
+      <w:r>
+        <w:rPr>
+          <w:color w:val="FF0000"/>
+        </w:rPr>
+        <w:t>REF</w:t>
+      </w:r>
+      <w:r>
+        <w:t xml:space="preserve">]. To improve this understanding </w:t>
+      </w:r>
+      <w:r>
+        <w:t>the documentation for Google Maps Android was discovered and read</w:t>
+      </w:r>
+      <w:r>
+        <w:t xml:space="preserve"> [</w:t>
+      </w:r>
+      <w:r>
+        <w:rPr>
+          <w:color w:val="FF0000"/>
+        </w:rPr>
+        <w:t>REF</w:t>
+      </w:r>
+      <w:r>
+        <w:t>]</w:t>
+      </w:r>
+      <w:r>
+        <w:t xml:space="preserve">. </w:t>
+      </w:r>
+      <w:r>
+        <w:t>However, unfortunately this became setback in the project. It was discovered that version one of the Google Maps Android API had become officially deprecated on December the 3</w:t>
+      </w:r>
+      <w:r>
+        <w:rPr>
+          <w:vertAlign w:val="superscript"/>
+        </w:rPr>
+        <w:t>rd</w:t>
+      </w:r>
+      <w:r>
+        <w:t xml:space="preserve"> 2012 in the middle of the project .The API site also stated that ‘</w:t>
+      </w:r>
+      <w:r>
+        <w:t>No new features will be added</w:t>
+      </w:r>
+      <w:r>
+        <w:t xml:space="preserve"> to Google Maps Android API v1’ and despite that apps using v1 will continue to work on device ‘</w:t>
+      </w:r>
+      <w:r>
+        <w:t>Existing and new developers are encouraged to use Google Maps Android API v2</w:t>
+      </w:r>
+      <w:r>
+        <w:t>’</w:t>
+      </w:r>
+      <w:r>
+        <w:t>.</w:t>
+      </w:r>
+      <w:r>
+        <w:t xml:space="preserve"> </w:t>
+      </w:r>
+      <w:r>
+        <w:t xml:space="preserve"> This meant that most of the research and information gained about embedding maps in Android applications had become void. </w:t>
+      </w:r>
+      <w:r>
+        <w:t xml:space="preserve">This was especially apparent when research on version two of the API was </w:t>
+      </w:r>
+      <w:r>
+        <w:t>taking place</w:t>
+      </w:r>
+      <w:r>
+        <w:t>,</w:t>
+      </w:r>
+      <w:r>
+        <w:t xml:space="preserve"> the way in which mapping works on Android has</w:t>
+      </w:r>
+      <w:r>
+        <w:t xml:space="preserve"> changed greatly although for the better as it allows much better </w:t>
+      </w:r>
+      <w:r>
+        <w:t xml:space="preserve">and </w:t>
+      </w:r>
+      <w:r>
+        <w:t>more interactive maps to be created.</w:t>
+      </w:r>
+      <w:r>
+        <w:t xml:space="preserve"> </w:t>
+      </w:r>
+    </w:p>
+    <w:p/>
+    <w:p>
+      <w:r>
+        <w:t xml:space="preserve">Being able to create an Android application </w:t>
+      </w:r>
+      <w:r>
+        <w:t xml:space="preserve">that uses the new Android maps API unfortunately involves quite a number of steps, and </w:t>
+      </w:r>
+      <w:r>
+        <w:t>is</w:t>
+      </w:r>
+      <w:r>
+        <w:t xml:space="preserve"> a lengthy setup procedure</w:t>
+      </w:r>
+      <w:r>
+        <w:t xml:space="preserve"> </w:t>
+      </w:r>
+      <w:r>
+        <w:rPr>
+          <w:color w:val="FF0000"/>
+        </w:rPr>
+        <w:t>[REF]</w:t>
+      </w:r>
+      <w:r>
+        <w:t>.</w:t>
+      </w:r>
+      <w:r>
+        <w:t xml:space="preserve"> Firstly the Google Play Services software development kit had to be downloaded</w:t>
+      </w:r>
+      <w:r>
+        <w:t>,</w:t>
+      </w:r>
+      <w:r>
+        <w:t xml:space="preserve"> </w:t>
+      </w:r>
+      <w:r>
+        <w:t>installed and</w:t>
+      </w:r>
+      <w:r>
+        <w:t xml:space="preserve"> configured for usage</w:t>
+      </w:r>
+      <w:r>
+        <w:t xml:space="preserve"> on top of the Android SDK that had already been installed</w:t>
+      </w:r>
+      <w:r>
+        <w:t>.</w:t>
+      </w:r>
+      <w:r>
+        <w:t xml:space="preserve"> The library project then had to be put into the source tree where the TourInf Android app project was held.</w:t>
+      </w:r>
+      <w:r>
+        <w:t xml:space="preserve"> This then allows </w:t>
+      </w:r>
+      <w:r>
+        <w:t xml:space="preserve">the client library </w:t>
+      </w:r>
+      <w:r>
+        <w:t xml:space="preserve">to be referenced </w:t>
+      </w:r>
+      <w:r>
+        <w:t xml:space="preserve">for use in you Android project. Adding the library file to an Android is project is easily done in the Eclipse IDE [REF] where any </w:t>
+      </w:r>
+      <w:r>
+        <w:t>libraries</w:t>
+      </w:r>
+      <w:r>
+        <w:t xml:space="preserve"> needed are simply added in the properties for the project. </w:t>
+      </w:r>
+    </w:p>
+    <w:p>
+      <w:r>
+        <w:t xml:space="preserve">Once these stages have been completed then a Google Maps API Key has to be obtained in order to use the Google Maps servers. </w:t>
+      </w:r>
+      <w:r>
+        <w:t xml:space="preserve">This key is then used in your application so that when calls are made to the API that your credentials can then be approved. </w:t>
+      </w:r>
+      <w:r>
+        <w:t>Again the procedure to get an API key was a lengthy procedure and more difficult to obtain than expected</w:t>
+      </w:r>
+      <w:r>
+        <w:t>.</w:t>
+      </w:r>
+      <w:r>
+        <w:t xml:space="preserve"> It also delayed the making progress with the development and understanding of the mapping element of the application.</w:t>
+      </w:r>
+    </w:p>
+    <w:p/>
+    <w:p>
+      <w:r>
+        <w:t xml:space="preserve">To get a map API key firstly you have to get your applications digital certificate known as its SHA-1 fingerprint. In order to do this you have to locate your </w:t>
+      </w:r>
+      <w:proofErr w:type="spellStart"/>
+      <w:r>
+        <w:t>keystore</w:t>
+      </w:r>
+      <w:proofErr w:type="spellEnd"/>
+      <w:r>
+        <w:t xml:space="preserve"> file and run a command in the command line to open the file and get the</w:t>
+      </w:r>
+      <w:r>
+        <w:t xml:space="preserve"> fingerprint </w:t>
+      </w:r>
+      <w:r>
+        <w:t xml:space="preserve">which </w:t>
+      </w:r>
+      <w:r>
+        <w:t xml:space="preserve">is the </w:t>
+      </w:r>
+      <w:r>
+        <w:lastRenderedPageBreak/>
+        <w:t>sequence of 20 two-digit hexadecimal numbers separated by colons</w:t>
+      </w:r>
+      <w:r>
+        <w:t xml:space="preserve"> that can be seen in the list</w:t>
+      </w:r>
+      <w:r>
+        <w:t>.</w:t>
+      </w:r>
+      <w:r>
+        <w:t xml:space="preserve"> </w:t>
+      </w:r>
+      <w:proofErr w:type="gramStart"/>
+      <w:r>
+        <w:t xml:space="preserve">Once </w:t>
+      </w:r>
+      <w:r>
+        <w:t xml:space="preserve">the SHA-1 fingerprint has been obtained </w:t>
+      </w:r>
+      <w:r>
+        <w:t xml:space="preserve">you can then resister for the </w:t>
+      </w:r>
+      <w:r>
+        <w:t xml:space="preserve">Maps </w:t>
+      </w:r>
+      <w:r>
+        <w:t>API and others in the Google APIs Console found online [</w:t>
+      </w:r>
+      <w:r>
+        <w:rPr>
+          <w:color w:val="FF0000"/>
+        </w:rPr>
+        <w:t>REF</w:t>
+      </w:r>
+      <w:r>
+        <w:t>] although</w:t>
+      </w:r>
+      <w:r>
+        <w:t xml:space="preserve"> </w:t>
+      </w:r>
+      <w:r>
+        <w:t>to sign in to the console you need to register for a Google account.</w:t>
+      </w:r>
+      <w:proofErr w:type="gramEnd"/>
+      <w:r>
+        <w:t xml:space="preserve"> Once you are logged in a new project has to be created for your application. </w:t>
+      </w:r>
+      <w:r>
+        <w:t xml:space="preserve">You can then go to the services page and switch the Google Maps Android API v2 on by clicking a switch indicator. </w:t>
+      </w:r>
+      <w:r>
+        <w:t xml:space="preserve">The last process is then to actually obtain the key. To do this you have to visit the API access page and create a new key using your SHA-1 fingerprint and your application package name. </w:t>
+      </w:r>
+      <w:r>
+        <w:t xml:space="preserve">The API key is then returned and can then be used in your application where it needs to be declared in the AndroidManifest.xml file along with a number of permissions e.g. Internet, GPS, </w:t>
+      </w:r>
+      <w:proofErr w:type="gramStart"/>
+      <w:r>
+        <w:t>OpenGL</w:t>
+      </w:r>
+      <w:proofErr w:type="gramEnd"/>
+      <w:r>
+        <w:t xml:space="preserve"> etc. </w:t>
+      </w:r>
+    </w:p>
+    <w:p/>
+    <w:p>
+      <w:r>
+        <w:t>After this process had been completed the sample app for the new API was imported into my Eclipse workspace from the Google Play Services SDK that it</w:t>
+      </w:r>
+      <w:r>
+        <w:t>’</w:t>
+      </w:r>
+      <w:r>
+        <w:t>s bundled to</w:t>
+      </w:r>
+      <w:r>
+        <w:t xml:space="preserve"> </w:t>
+      </w:r>
+      <w:r>
+        <w:rPr>
+          <w:color w:val="FF0000"/>
+        </w:rPr>
+        <w:t>[REF</w:t>
+      </w:r>
+      <w:r>
+        <w:t>]</w:t>
+      </w:r>
+      <w:r>
+        <w:t xml:space="preserve">. </w:t>
+      </w:r>
+      <w:r>
+        <w:t xml:space="preserve"> The sample app demonstrates a number of different maps, what can be done with them and their features. After analysing</w:t>
+      </w:r>
+      <w:r>
+        <w:t xml:space="preserve"> the source code of the sample project it was decided to move on to looking at developing the part of the project that would use the Google Places API to gain the place information data needed by the application. This decision was made as it had been established how to create the maps needed and confidence had been accrued that this could be done at a later stage. </w:t>
+      </w:r>
+    </w:p>
+    <w:p/>
+    <w:p>
+      <w:r>
+        <w:t>In the initial phase of research and development for the Google Places part of the application it was remembered that to use the API then this would also have to be switched on in the Google Developers console and a separate API key for Google Places obtained. Following on from this, research needed to be done on how the Google Places API was used. After reading the documentation for the API</w:t>
+      </w:r>
+      <w:r>
+        <w:t xml:space="preserve"> [</w:t>
+      </w:r>
+      <w:r>
+        <w:rPr>
+          <w:color w:val="FF0000"/>
+        </w:rPr>
+        <w:t>REF</w:t>
+      </w:r>
+      <w:r>
+        <w:t>]</w:t>
+      </w:r>
+      <w:r>
+        <w:t xml:space="preserve"> it became apparent how the web service provided worked and what web URL’s would need to be created in the application to request the data and </w:t>
+      </w:r>
+      <w:r>
+        <w:t xml:space="preserve">be able to </w:t>
+      </w:r>
+      <w:r>
+        <w:t xml:space="preserve">parse it back for usage and display in the app. </w:t>
+      </w:r>
+      <w:r>
+        <w:t>However what wasn’</w:t>
+      </w:r>
+      <w:r>
+        <w:t>t clear</w:t>
+      </w:r>
+      <w:r>
+        <w:t xml:space="preserve"> was the best method to make the connection and get at the data in an efficient manner that could easily be reused. </w:t>
+      </w:r>
+      <w:r>
+        <w:t>To try and get some inspiration on how to go about the task, the web was searched for examples of using the Google Plac</w:t>
+      </w:r>
+      <w:r>
+        <w:t xml:space="preserve">es API </w:t>
+      </w:r>
+      <w:r>
+        <w:t>in an Android application</w:t>
+      </w:r>
+      <w:r>
+        <w:t>.</w:t>
+      </w:r>
+      <w:r>
+        <w:t xml:space="preserve"> </w:t>
+      </w:r>
+    </w:p>
+    <w:p/>
+    <w:p>
+      <w:r>
+        <w:t>A</w:t>
+      </w:r>
+      <w:r>
+        <w:t>fter quite a lot of searching an example of an Android application that used the Google Places API was found on the android hive website</w:t>
+      </w:r>
+      <w:r>
+        <w:t xml:space="preserve"> [</w:t>
+      </w:r>
+      <w:r>
+        <w:rPr>
+          <w:color w:val="FF0000"/>
+        </w:rPr>
+        <w:t>REF</w:t>
+      </w:r>
+      <w:r>
+        <w:t>]</w:t>
+      </w:r>
+      <w:r>
+        <w:t xml:space="preserve">. </w:t>
+      </w:r>
+      <w:r>
+        <w:t xml:space="preserve">The website gave a detailed step by step tutorial of how the sample app using the Places API could be made. </w:t>
+      </w:r>
+      <w:r>
+        <w:t xml:space="preserve">The tutorial was read with great interest and was extremely useful and helpful in understanding how the Google Places API could be used in the project. In academia it is taught to make use of works that are particularly useful and already available as long as they are correctly referenced and not licensed. Therefore in this case it was decided there would be no point in basically recreating another version of the code that was found on the android hive site. </w:t>
+      </w:r>
+      <w:r>
+        <w:t xml:space="preserve">At this stage </w:t>
+      </w:r>
+      <w:r>
+        <w:t>a</w:t>
+      </w:r>
+      <w:r>
+        <w:t xml:space="preserve"> decision was ta</w:t>
+      </w:r>
+      <w:r>
+        <w:t>k</w:t>
+      </w:r>
+      <w:r>
+        <w:t>en</w:t>
+      </w:r>
+      <w:r>
+        <w:t xml:space="preserve"> </w:t>
+      </w:r>
+      <w:r>
+        <w:t>to use the tutorial to build the basis of the application</w:t>
+      </w:r>
+      <w:r>
+        <w:t xml:space="preserve"> </w:t>
+      </w:r>
+      <w:r>
+        <w:t>as it</w:t>
+      </w:r>
+      <w:r>
+        <w:t xml:space="preserve"> successfully allowed you to create an app that used the Google Places API</w:t>
+      </w:r>
+      <w:r>
+        <w:t>.</w:t>
+      </w:r>
+      <w:r>
+        <w:t xml:space="preserve"> In order to use the third party code provided by android hive, the code would have to be thoroughly understood to make successful use of it and to be able to make the many modifications necessary to integrate the other components needed with it. </w:t>
+      </w:r>
+    </w:p>
+    <w:p/>
+    <w:p>
+      <w:r>
+        <w:t xml:space="preserve">The </w:t>
+      </w:r>
+      <w:r>
+        <w:t xml:space="preserve">tutorial was followed with the </w:t>
+      </w:r>
+      <w:r>
+        <w:t xml:space="preserve">source code </w:t>
+      </w:r>
+      <w:r>
+        <w:t>being</w:t>
+      </w:r>
+      <w:r>
+        <w:t xml:space="preserve"> copied </w:t>
+      </w:r>
+      <w:r>
+        <w:t xml:space="preserve">step by step </w:t>
+      </w:r>
+      <w:r>
+        <w:t>into a new project that was set up in Eclipse and then run</w:t>
+      </w:r>
+      <w:r>
+        <w:t xml:space="preserve"> once completed</w:t>
+      </w:r>
+      <w:r>
+        <w:t xml:space="preserve">. </w:t>
+      </w:r>
+      <w:r>
+        <w:t xml:space="preserve">The Android application ran with the Google Places search returning places in the local area, although this was only for </w:t>
+      </w:r>
+      <w:r>
+        <w:t>cafes</w:t>
+      </w:r>
+      <w:r>
+        <w:t xml:space="preserve"> and restaurants a</w:t>
+      </w:r>
+      <w:r>
+        <w:t xml:space="preserve">s the type to be searched had been hard coded into the program. </w:t>
+      </w:r>
+      <w:r>
+        <w:t xml:space="preserve">The application also included a button that should have showed a map displaying the location of all the places that were listed. </w:t>
+      </w:r>
+      <w:r>
+        <w:t xml:space="preserve">This feature was not </w:t>
+      </w:r>
+      <w:r>
+        <w:t xml:space="preserve">originally thought of being included, but after seeing the idea it was thought that it should now be </w:t>
+      </w:r>
+      <w:r>
+        <w:lastRenderedPageBreak/>
+        <w:t xml:space="preserve">incorporated. Unfortunately </w:t>
+      </w:r>
+      <w:r>
+        <w:t xml:space="preserve">this element of the tutorial code did not work as </w:t>
+      </w:r>
+      <w:r>
+        <w:t>the application made use of the old version of the Android Maps API which uses map view</w:t>
+      </w:r>
+      <w:r>
+        <w:t>s</w:t>
+      </w:r>
+      <w:r>
+        <w:t>.</w:t>
+      </w:r>
+      <w:r>
+        <w:t xml:space="preserve"> Therefore the API key that had been obtained </w:t>
+      </w:r>
+      <w:r>
+        <w:t xml:space="preserve">and input into the project </w:t>
+      </w:r>
+      <w:r>
+        <w:t>did not work as it could only be used with version two</w:t>
+      </w:r>
+      <w:r>
+        <w:t xml:space="preserve"> of the API</w:t>
+      </w:r>
+      <w:r>
+        <w:t>. As stated at the start of the project, the project aimed to make use of the latest technologies</w:t>
+      </w:r>
+      <w:r>
+        <w:t>. Also, earlier in the implementation (details above) the decision was made to use version two of the Android Maps API</w:t>
+      </w:r>
+      <w:r>
+        <w:t xml:space="preserve"> </w:t>
+      </w:r>
+      <w:r>
+        <w:t>so consequently the mapping</w:t>
+      </w:r>
+      <w:r>
+        <w:t xml:space="preserve"> aspect of the </w:t>
+      </w:r>
+      <w:r>
+        <w:t xml:space="preserve">tutorial </w:t>
+      </w:r>
+      <w:r>
+        <w:t>application would have to be redesigned and recreated to use the new version of the</w:t>
+      </w:r>
+      <w:r>
+        <w:t xml:space="preserve"> API so the app could be future-</w:t>
+      </w:r>
+      <w:r>
+        <w:t>proof in the short term.</w:t>
+      </w:r>
+    </w:p>
+    <w:p/>
+    <w:p>
+      <w:r>
+        <w:t xml:space="preserve">Now all the major components had been covered by research and source code had been written or understood for these components. However all of these elements needed to be integrated together in order to create the application that had been designed. The first thing that needed to be done was to delete the classes and layout files that were not needed from the code produced from following the Google Places Tutorial e.g. map classes and extra layouts. Once this had been done the first thing to be integrated with the Google Places module was the user interface activities that had been partly written already </w:t>
+      </w:r>
+      <w:r>
+        <w:t>so that the screens had a layout and the home screen forwarded the user on to the main menu.</w:t>
+      </w:r>
+    </w:p>
+    <w:p/>
+    <w:p>
+      <w:r>
+        <w:t>However to get the expected results from the application the user interface needed to be further developed to integrate and communicate with the Google Place classes.</w:t>
+      </w:r>
+      <w:r>
+        <w:t xml:space="preserve"> The requirements for the application stated a number of the items that needed to be fulfilled such as:</w:t>
+      </w:r>
+    </w:p>
+    <w:p/>
+    <w:p>
+      <w:pPr>
+        <w:pStyle w:val="ListParagraph"/>
+        <w:numPr>
+          <w:ilvl w:val="0"/>
+          <w:numId w:val="32"/>
+        </w:numPr>
+      </w:pPr>
+      <w:r>
+        <w:t>The user being able to use their current location</w:t>
+      </w:r>
+    </w:p>
+    <w:p>
+      <w:pPr>
+        <w:pStyle w:val="ListParagraph"/>
+        <w:numPr>
+          <w:ilvl w:val="0"/>
+          <w:numId w:val="32"/>
+        </w:numPr>
+      </w:pPr>
+      <w:r>
+        <w:t>The user being able to enter a location to search from</w:t>
+      </w:r>
+    </w:p>
+    <w:p>
+      <w:pPr>
+        <w:pStyle w:val="ListParagraph"/>
+        <w:numPr>
+          <w:ilvl w:val="0"/>
+          <w:numId w:val="32"/>
+        </w:numPr>
+      </w:pPr>
+      <w:r>
+        <w:t>The user should have a variety of categories to select from</w:t>
+      </w:r>
+    </w:p>
+    <w:p/>
+    <w:p>
+      <w:r>
+        <w:t>Being able to use your current location to get nearby places had already been implemented however the option for the Places code to use different categories depending on what had been selected in the user interface was not catered for so this was then developed first.</w:t>
+      </w:r>
+      <w:r>
+        <w:t xml:space="preserve"> The app</w:t>
+      </w:r>
+      <w:r>
+        <w:t>lication needed a type of place</w:t>
+      </w:r>
+      <w:r>
+        <w:t xml:space="preserve"> (from the allowed list</w:t>
+      </w:r>
+      <w:r>
+        <w:t xml:space="preserve"> by Google [</w:t>
+      </w:r>
+      <w:r>
+        <w:rPr>
+          <w:color w:val="FF0000"/>
+        </w:rPr>
+        <w:t>REF</w:t>
+      </w:r>
+      <w:r>
+        <w:t>]</w:t>
+      </w:r>
+      <w:r>
+        <w:t>)</w:t>
+      </w:r>
+      <w:r>
+        <w:t xml:space="preserve"> </w:t>
+      </w:r>
+      <w:r>
+        <w:t xml:space="preserve">to be associated with an icon image and </w:t>
+      </w:r>
+      <w:r>
+        <w:t xml:space="preserve">its </w:t>
+      </w:r>
+      <w:r>
+        <w:t xml:space="preserve">text. To do this a HashMap was used to hold a key value pair between the integer position of the image and the type value. </w:t>
+      </w:r>
+      <w:r>
+        <w:t>Therefore when an icon was clicked on screen, its int position in the grid was used to get the associated place type to the icon. The place type</w:t>
+      </w:r>
+      <w:r>
+        <w:t xml:space="preserve"> then had to be sent in </w:t>
+      </w:r>
+      <w:proofErr w:type="gramStart"/>
+      <w:r>
+        <w:t>an intent</w:t>
+      </w:r>
+      <w:proofErr w:type="gramEnd"/>
+      <w:r>
+        <w:t xml:space="preserve"> to the MainPlacesActivity so that the type required could be used in the web service reques</w:t>
+      </w:r>
+      <w:r>
+        <w:t>t rather than a hard coded place type being used</w:t>
+      </w:r>
+      <w:r>
+        <w:t xml:space="preserve">. </w:t>
+      </w:r>
+      <w:r>
+        <w:t xml:space="preserve">Once this code had been written, it was tested </w:t>
+      </w:r>
+      <w:r>
+        <w:t xml:space="preserve">manually on the device </w:t>
+      </w:r>
+      <w:r>
+        <w:t xml:space="preserve">to ensure it </w:t>
+      </w:r>
+      <w:r>
+        <w:t>performed correctly</w:t>
+      </w:r>
+      <w:r>
+        <w:t>.</w:t>
+      </w:r>
+    </w:p>
+    <w:p/>
+    <w:p>
+      <w:r>
+        <w:t>The next item to be developed was for the user to be able to enter their location manually. For this to be able to work in the context of the app, the app would have to convert the location</w:t>
+      </w:r>
+      <w:r>
+        <w:t xml:space="preserve"> (via town/city name or postcode)</w:t>
+      </w:r>
+      <w:r>
+        <w:t xml:space="preserve"> entered into a geographic lat/long value. </w:t>
+      </w:r>
+      <w:r>
+        <w:t xml:space="preserve">Fortunately </w:t>
+      </w:r>
+      <w:r>
+        <w:t>earlier in the implementation when looking how to create the GPS module for the app an example of being able to do a similar thing but in reverse had been seen.</w:t>
+      </w:r>
+      <w:r>
+        <w:t xml:space="preserve"> The actual name of the process for doing this is called geocoding so the example that had already been seen made use of reverse geocoding. From this example it was found that thankfully Google has an API that can help perform geocoding operations. </w:t>
+      </w:r>
+    </w:p>
+    <w:p/>
+    <w:p>
+      <w:r>
+        <w:t xml:space="preserve">It was decided that for design the geocoder should be implemented in the MainPlacesActivity as this is where the </w:t>
+      </w:r>
+      <w:r>
+        <w:t>initial requests to the Places web service is made.</w:t>
+      </w:r>
+      <w:r>
+        <w:t xml:space="preserve"> In order to make use of the geocoder in that class </w:t>
+      </w:r>
+      <w:r>
+        <w:t>any</w:t>
+      </w:r>
+      <w:r>
+        <w:t xml:space="preserve"> location that was entered on the home screen needed to be forward in </w:t>
+      </w:r>
+      <w:proofErr w:type="gramStart"/>
+      <w:r>
+        <w:t>an intent</w:t>
+      </w:r>
+      <w:proofErr w:type="gramEnd"/>
+      <w:r>
+        <w:t xml:space="preserve"> to the MainPlacesActivity via the </w:t>
+      </w:r>
+      <w:r>
+        <w:lastRenderedPageBreak/>
+        <w:t xml:space="preserve">MainMenu activity. </w:t>
+      </w:r>
+      <w:r>
+        <w:t xml:space="preserve"> The asynchronous task that was being used in the load places class with the MainPlacesActivity then mad to be modified so that it would use either the users current location or a location that had been entered depending on which option had been chosen by the user. </w:t>
+      </w:r>
+      <w:r>
+        <w:t>If a location had been forwarded to the Activity in the intent to start the activity then the string location entered would be converted into a lat/long by the use of the geocoder</w:t>
+      </w:r>
+      <w:r>
+        <w:t>.</w:t>
+      </w:r>
+      <w:r>
+        <w:t xml:space="preserve"> </w:t>
+      </w:r>
+      <w:r>
+        <w:t>The</w:t>
+      </w:r>
+      <w:r>
+        <w:t xml:space="preserve"> values </w:t>
+      </w:r>
+      <w:r>
+        <w:t xml:space="preserve">that were returned </w:t>
+      </w:r>
+      <w:r>
+        <w:t xml:space="preserve">would </w:t>
+      </w:r>
+      <w:r>
+        <w:t xml:space="preserve">then </w:t>
+      </w:r>
+      <w:r>
+        <w:t xml:space="preserve">be used </w:t>
+      </w:r>
+      <w:r>
+        <w:t xml:space="preserve">in the parameters </w:t>
+      </w:r>
+      <w:r>
+        <w:t>to call the search method in the GooglePlaces class</w:t>
+      </w:r>
+      <w:r>
+        <w:t xml:space="preserve">. </w:t>
+      </w:r>
+      <w:r>
+        <w:t>Whereas i</w:t>
+      </w:r>
+      <w:r>
+        <w:t xml:space="preserve">f the current location option was chosen </w:t>
+      </w:r>
+      <w:r>
+        <w:t xml:space="preserve">from the home screen </w:t>
+      </w:r>
+      <w:r>
+        <w:t xml:space="preserve">then the activity would make a call to the GPSTracker service to get the devices lat/long location and use that in </w:t>
+      </w:r>
+      <w:r>
+        <w:t>a</w:t>
+      </w:r>
+      <w:r>
+        <w:t xml:space="preserve"> search request instead.</w:t>
+      </w:r>
+      <w:r>
+        <w:t xml:space="preserve"> Again this was tested on </w:t>
+      </w:r>
+      <w:r>
+        <w:t xml:space="preserve">a </w:t>
+      </w:r>
+      <w:r>
+        <w:t xml:space="preserve">device to ensure the changes </w:t>
+      </w:r>
+      <w:r>
+        <w:t xml:space="preserve">made to the program </w:t>
+      </w:r>
+      <w:r>
+        <w:t xml:space="preserve">had been made successfully. </w:t>
+      </w:r>
+    </w:p>
+    <w:p/>
+    <w:p>
+      <w:r>
+        <w:t xml:space="preserve">Now this had been completed the basis of a complete application was there, with the views created for each activity screen </w:t>
+      </w:r>
+      <w:r>
+        <w:t xml:space="preserve">with a home screen, main menu, </w:t>
+      </w:r>
+      <w:r>
+        <w:t>list of places and place details pages</w:t>
+      </w:r>
+      <w:r>
+        <w:t xml:space="preserve"> all working and being linked together</w:t>
+      </w:r>
+      <w:r>
+        <w:t xml:space="preserve">. </w:t>
+      </w:r>
+      <w:r>
+        <w:t>Therefore it was time to develop some of the more advanced features of the application that needed to be included. The place list and place details views both required maps to be displayed on pressing a button in the view and as a major aspect this aspect was tackled first.</w:t>
+      </w:r>
+      <w:r>
+        <w:t xml:space="preserve"> The view that displayed all the places listed on a map was developed first. </w:t>
+      </w:r>
+      <w:r>
+        <w:t xml:space="preserve">Having an example of using the new API (sample provided with the SDK) helped greatly with using the new fragment based map activities. </w:t>
+      </w:r>
+    </w:p>
+    <w:p/>
+    <w:p>
+      <w:r>
+        <w:t xml:space="preserve">The basic map was created with a loop being used to add a marker to the map at the location of each place </w:t>
+      </w:r>
+      <w:r>
+        <w:t>held in the serializable class</w:t>
+      </w:r>
+      <w:r>
+        <w:t xml:space="preserve">. </w:t>
+      </w:r>
+      <w:r>
+        <w:t xml:space="preserve">When the map was tested however, on a list of places in Aberystwyth the result was not quite as desired. </w:t>
+      </w:r>
+      <w:r>
+        <w:t xml:space="preserve">The map had decided to centre over just one of the markers meaning that not all the markers and locations could be seen on the map at once, which was the point of this particular view. </w:t>
+      </w:r>
+      <w:r>
+        <w:t>In order to correct this</w:t>
+      </w:r>
+      <w:r>
+        <w:t>,</w:t>
+      </w:r>
+      <w:r>
+        <w:t xml:space="preserve"> the map needed to be centre around the whole list of places and at an appropriate zoom level.</w:t>
+      </w:r>
+      <w:r>
+        <w:t xml:space="preserve"> To resolve this issue the average latitude and longitude values from the places held in the list had to be calculated and then what is known as the camera was zoomed in on this average lat/long value in order to centre the map around all the markers and making as many as possible visible to the user. </w:t>
+      </w:r>
+    </w:p>
+    <w:p/>
+    <w:p>
+      <w:r>
+        <w:t xml:space="preserve">The fragment class that would show the location of a single place and launched from the place details screen could then be developed. </w:t>
+      </w:r>
+      <w:r>
+        <w:t xml:space="preserve">The MapActivity class was implemented a bit more quickly than expected after already creating a similar class to display a map for all the places. </w:t>
+      </w:r>
+      <w:r>
+        <w:t xml:space="preserve">The map for the single place was actually a bit simpler as it just </w:t>
+      </w:r>
+      <w:proofErr w:type="gramStart"/>
+      <w:r>
+        <w:t>need</w:t>
+      </w:r>
+      <w:proofErr w:type="gramEnd"/>
+      <w:r>
+        <w:t xml:space="preserve"> to set and centre a marker at the lat/long value that was passed to i</w:t>
+      </w:r>
+      <w:r>
+        <w:t xml:space="preserve">t from the SinglePlaceActivity. The application could now show both singular places and lists of places for a place type on a map. </w:t>
+      </w:r>
+      <w:r>
+        <w:t>Following on from</w:t>
+      </w:r>
+      <w:r>
+        <w:t xml:space="preserve"> </w:t>
+      </w:r>
+      <w:r>
+        <w:t>these</w:t>
+      </w:r>
+      <w:r>
+        <w:t xml:space="preserve"> map </w:t>
+      </w:r>
+      <w:r>
+        <w:t>classes that had been developed</w:t>
+      </w:r>
+      <w:r>
+        <w:t xml:space="preserve"> </w:t>
+      </w:r>
+      <w:r>
+        <w:t>and</w:t>
+      </w:r>
+      <w:r>
+        <w:t xml:space="preserve"> completed it </w:t>
+      </w:r>
+      <w:r>
+        <w:t>was natural and made sense to continue with this theme</w:t>
+      </w:r>
+      <w:r>
+        <w:t xml:space="preserve"> </w:t>
+      </w:r>
+      <w:r>
+        <w:t xml:space="preserve">and start working on the get direction function as the </w:t>
+      </w:r>
+      <w:r>
+        <w:t>next fea</w:t>
+      </w:r>
+      <w:r>
+        <w:t xml:space="preserve">ture that should be implemented. </w:t>
+      </w:r>
+    </w:p>
+    <w:p/>
+    <w:p/>
+    <w:p>
+      <w:r>
         <w:t xml:space="preserve">  </w:t>
       </w:r>
-      <w:r>
-        <w:br w:type="page"/>
-      </w:r>
     </w:p>
     <w:p/>
     <w:p>
-      <w:pPr>
-        <w:pStyle w:val="Heading1"/>
-        <w:rPr>
-          <w:rFonts w:asciiTheme="minorHAnsi" w:hAnsiTheme="minorHAnsi"/>
-        </w:rPr>
-      </w:pPr>
-      <w:bookmarkStart w:id="29" w:name="_Toc352701654"/>
-      <w:r>
-        <w:rPr>
-          <w:rFonts w:asciiTheme="minorHAnsi" w:hAnsiTheme="minorHAnsi"/>
-        </w:rPr>
-        <w:t>Testing</w:t>
-      </w:r>
-      <w:bookmarkEnd w:id="28"/>
-      <w:bookmarkEnd w:id="29"/>
+      <w:r>
+        <w:t xml:space="preserve"> </w:t>
+      </w:r>
     </w:p>
     <w:p/>
-    <w:p>
-      <w:pPr>
-        <w:rPr>
-          <w:lang w:val="en-US"/>
-        </w:rPr>
-      </w:pPr>
-      <w:r>
-        <w:rPr>
-          <w:lang w:val="en-US"/>
-        </w:rPr>
-        <w:t xml:space="preserve">Detailed descriptions of every test case are definitely not what </w:t>
-      </w:r>
-      <w:proofErr w:type="gramStart"/>
-      <w:r>
-        <w:rPr>
-          <w:lang w:val="en-US"/>
-        </w:rPr>
-        <w:t>is</w:t>
-      </w:r>
-      <w:proofErr w:type="gramEnd"/>
-      <w:r>
-        <w:rPr>
-          <w:lang w:val="en-US"/>
-        </w:rPr>
-        <w:t xml:space="preserve"> required here. What is important is to show that you adopted a sensible strategy that was, in principle, capable of testing the system adequately even if you did not have the time to test the system fully.</w:t>
-      </w:r>
-    </w:p>
-    <w:p>
-      <w:pPr>
-        <w:rPr>
-          <w:lang w:val="en-US"/>
-        </w:rPr>
-      </w:pPr>
-    </w:p>
-    <w:p>
-      <w:pPr>
-        <w:rPr>
-          <w:lang w:val="en-US"/>
-        </w:rPr>
-      </w:pPr>
-      <w:r>
-        <w:rPr>
-          <w:lang w:val="en-US"/>
-        </w:rPr>
-        <w:t xml:space="preserve">Have you tested your system on ’real users’? For example, if your system is supposed to </w:t>
-      </w:r>
-      <w:proofErr w:type="gramStart"/>
-      <w:r>
-        <w:rPr>
-          <w:lang w:val="en-US"/>
-        </w:rPr>
-        <w:t>solve</w:t>
-      </w:r>
-      <w:proofErr w:type="gramEnd"/>
-      <w:r>
-        <w:rPr>
-          <w:lang w:val="en-US"/>
-        </w:rPr>
-        <w:t xml:space="preserve"> a problem for a business, then it would be appropriate to present your approach to involve the users in the testing process and to record the results that you obtained. Depending on the level of detail, it is likely that you would put any detailed results in an appendix.</w:t>
-      </w:r>
-    </w:p>
-    <w:p>
-      <w:pPr>
-        <w:rPr>
-          <w:lang w:val="en-US"/>
-        </w:rPr>
-      </w:pPr>
-    </w:p>
-    <w:p>
-      <w:pPr>
-        <w:pStyle w:val="Heading2"/>
-        <w:rPr>
-          <w:rFonts w:asciiTheme="minorHAnsi" w:hAnsiTheme="minorHAnsi"/>
-          <w:lang w:val="en-US"/>
-        </w:rPr>
-      </w:pPr>
-      <w:bookmarkStart w:id="30" w:name="_Toc352701655"/>
-      <w:r>
-        <w:rPr>
-          <w:rFonts w:asciiTheme="minorHAnsi" w:hAnsiTheme="minorHAnsi"/>
-          <w:lang w:val="en-US"/>
-        </w:rPr>
-        <w:t>Overall Approach to Testing</w:t>
-      </w:r>
-      <w:bookmarkEnd w:id="30"/>
-      <w:r>
-        <w:rPr>
-          <w:rFonts w:asciiTheme="minorHAnsi" w:hAnsiTheme="minorHAnsi"/>
-          <w:lang w:val="en-US"/>
-        </w:rPr>
+    <w:p/>
+    <w:p/>
+    <w:p/>
+    <w:p>
+      <w:r>
         <w:t xml:space="preserve"> </w:t>
       </w:r>
     </w:p>
-    <w:p>
-      <w:pPr>
-        <w:rPr>
-          <w:lang w:val="en-US"/>
-        </w:rPr>
-      </w:pPr>
-    </w:p>
+    <w:p/>
+    <w:p>
+      <w:pPr>
+        <w:rPr>
+          <w:rFonts w:ascii="Arial" w:hAnsi="Arial" w:cs="Arial"/>
+          <w:color w:val="222222"/>
+          <w:sz w:val="16"/>
+          <w:szCs w:val="16"/>
+          <w:shd w:val="clear" w:color="auto" w:fill="FFFBD9"/>
+        </w:rPr>
+      </w:pPr>
+    </w:p>
+    <w:p>
+      <w:pPr>
+        <w:rPr>
+          <w:rFonts w:ascii="Arial" w:hAnsi="Arial" w:cs="Arial"/>
+          <w:color w:val="222222"/>
+          <w:sz w:val="16"/>
+          <w:szCs w:val="16"/>
+          <w:shd w:val="clear" w:color="auto" w:fill="FFFBD9"/>
+        </w:rPr>
+      </w:pPr>
+    </w:p>
+    <w:p>
+      <w:pPr>
+        <w:rPr>
+          <w:rFonts w:ascii="Arial" w:hAnsi="Arial" w:cs="Arial"/>
+          <w:color w:val="222222"/>
+          <w:sz w:val="16"/>
+          <w:szCs w:val="16"/>
+          <w:shd w:val="clear" w:color="auto" w:fill="FFFBD9"/>
+        </w:rPr>
+      </w:pPr>
+    </w:p>
+    <w:p>
+      <w:pPr>
+        <w:rPr>
+          <w:rFonts w:ascii="Arial" w:hAnsi="Arial" w:cs="Arial"/>
+          <w:color w:val="222222"/>
+          <w:sz w:val="16"/>
+          <w:szCs w:val="16"/>
+          <w:shd w:val="clear" w:color="auto" w:fill="FFFBD9"/>
+        </w:rPr>
+      </w:pPr>
+    </w:p>
+    <w:p>
+      <w:pPr>
+        <w:rPr>
+          <w:rFonts w:ascii="Arial" w:hAnsi="Arial" w:cs="Arial"/>
+          <w:color w:val="222222"/>
+          <w:sz w:val="16"/>
+          <w:szCs w:val="16"/>
+          <w:shd w:val="clear" w:color="auto" w:fill="FFFBD9"/>
+        </w:rPr>
+      </w:pPr>
+    </w:p>
+    <w:p/>
+    <w:p/>
+    <w:p/>
+    <w:p/>
+    <w:p/>
+    <w:p/>
+    <w:p/>
     <w:p>
       <w:pPr>
         <w:pStyle w:val="ListParagraph"/>
@@ -14533,23 +15425,205 @@
           <w:numId w:val="31"/>
         </w:numPr>
         <w:rPr>
-          <w:lang w:val="en-US"/>
-        </w:rPr>
-      </w:pPr>
-      <w:r>
-        <w:rPr>
-          <w:lang w:val="en-US"/>
-        </w:rPr>
-        <w:t xml:space="preserve">Android </w:t>
-      </w:r>
-      <w:proofErr w:type="spellStart"/>
-      <w:r>
-        <w:rPr>
-          <w:lang w:val="en-US"/>
-        </w:rPr>
-        <w:t>JUnit</w:t>
-      </w:r>
-      <w:proofErr w:type="spellEnd"/>
+          <w:rFonts w:asciiTheme="majorHAnsi" w:eastAsiaTheme="majorEastAsia" w:hAnsiTheme="majorHAnsi" w:cstheme="majorBidi"/>
+          <w:b/>
+          <w:bCs/>
+          <w:sz w:val="32"/>
+          <w:szCs w:val="32"/>
+        </w:rPr>
+      </w:pPr>
+      <w:r>
+        <w:t>Problems</w:t>
+      </w:r>
+    </w:p>
+    <w:p>
+      <w:pPr>
+        <w:pStyle w:val="ListParagraph"/>
+        <w:numPr>
+          <w:ilvl w:val="1"/>
+          <w:numId w:val="31"/>
+        </w:numPr>
+        <w:rPr>
+          <w:rFonts w:asciiTheme="majorHAnsi" w:eastAsiaTheme="majorEastAsia" w:hAnsiTheme="majorHAnsi" w:cstheme="majorBidi"/>
+          <w:b/>
+          <w:bCs/>
+          <w:sz w:val="32"/>
+          <w:szCs w:val="32"/>
+        </w:rPr>
+      </w:pPr>
+      <w:r>
+        <w:t>Google Android Maps V1 becoming deprecated in project</w:t>
+      </w:r>
+    </w:p>
+    <w:p>
+      <w:pPr>
+        <w:pStyle w:val="ListParagraph"/>
+        <w:numPr>
+          <w:ilvl w:val="1"/>
+          <w:numId w:val="31"/>
+        </w:numPr>
+        <w:rPr>
+          <w:rFonts w:asciiTheme="majorHAnsi" w:eastAsiaTheme="majorEastAsia" w:hAnsiTheme="majorHAnsi" w:cstheme="majorBidi"/>
+          <w:b/>
+          <w:bCs/>
+          <w:sz w:val="32"/>
+          <w:szCs w:val="32"/>
+        </w:rPr>
+      </w:pPr>
+      <w:r>
+        <w:t>No Standard API call in Google Maps to produce Directions</w:t>
+      </w:r>
+      <w:r>
+        <w:t>-overlooked.</w:t>
+      </w:r>
+    </w:p>
+    <w:p>
+      <w:pPr>
+        <w:pStyle w:val="ListParagraph"/>
+        <w:numPr>
+          <w:ilvl w:val="1"/>
+          <w:numId w:val="31"/>
+        </w:numPr>
+        <w:rPr>
+          <w:rFonts w:asciiTheme="majorHAnsi" w:eastAsiaTheme="majorEastAsia" w:hAnsiTheme="majorHAnsi" w:cstheme="majorBidi"/>
+          <w:b/>
+          <w:bCs/>
+          <w:sz w:val="32"/>
+          <w:szCs w:val="32"/>
+        </w:rPr>
+      </w:pPr>
+      <w:r>
+        <w:t>Icon based Grid View a lot harder to implement than expected</w:t>
+      </w:r>
+    </w:p>
+    <w:p>
+      <w:pPr>
+        <w:pStyle w:val="ListParagraph"/>
+        <w:numPr>
+          <w:ilvl w:val="1"/>
+          <w:numId w:val="31"/>
+        </w:numPr>
+        <w:rPr>
+          <w:rFonts w:asciiTheme="majorHAnsi" w:eastAsiaTheme="majorEastAsia" w:hAnsiTheme="majorHAnsi" w:cstheme="majorBidi"/>
+          <w:b/>
+          <w:bCs/>
+          <w:sz w:val="32"/>
+          <w:szCs w:val="32"/>
+        </w:rPr>
+      </w:pPr>
+      <w:r>
+        <w:t>Expandable views unnecessary, too complicated to create, much easier to use separate screen as developed.</w:t>
+      </w:r>
+    </w:p>
+    <w:p>
+      <w:r>
+        <w:br w:type="page"/>
+      </w:r>
+    </w:p>
+    <w:p/>
+    <w:p>
+      <w:pPr>
+        <w:pStyle w:val="Heading1"/>
+        <w:rPr>
+          <w:rFonts w:asciiTheme="minorHAnsi" w:hAnsiTheme="minorHAnsi"/>
+        </w:rPr>
+      </w:pPr>
+      <w:bookmarkStart w:id="29" w:name="_Toc352701654"/>
+      <w:r>
+        <w:rPr>
+          <w:rFonts w:asciiTheme="minorHAnsi" w:hAnsiTheme="minorHAnsi"/>
+        </w:rPr>
+        <w:t>Testing</w:t>
+      </w:r>
+      <w:bookmarkEnd w:id="28"/>
+      <w:bookmarkEnd w:id="29"/>
+    </w:p>
+    <w:p/>
+    <w:p>
+      <w:pPr>
+        <w:rPr>
+          <w:lang w:val="en-US"/>
+        </w:rPr>
+      </w:pPr>
+      <w:r>
+        <w:rPr>
+          <w:lang w:val="en-US"/>
+        </w:rPr>
+        <w:t xml:space="preserve">Detailed descriptions of every test case are definitely not what </w:t>
+      </w:r>
+      <w:proofErr w:type="gramStart"/>
+      <w:r>
+        <w:rPr>
+          <w:lang w:val="en-US"/>
+        </w:rPr>
+        <w:t>is</w:t>
+      </w:r>
+      <w:proofErr w:type="gramEnd"/>
+      <w:r>
+        <w:rPr>
+          <w:lang w:val="en-US"/>
+        </w:rPr>
+        <w:t xml:space="preserve"> required here. What is important is to show that you adopted a sensible strategy that was, in principle, capable of testing the system adequately even if you did not have the time to test the system fully.</w:t>
+      </w:r>
+    </w:p>
+    <w:p>
+      <w:pPr>
+        <w:rPr>
+          <w:lang w:val="en-US"/>
+        </w:rPr>
+      </w:pPr>
+    </w:p>
+    <w:p>
+      <w:pPr>
+        <w:rPr>
+          <w:lang w:val="en-US"/>
+        </w:rPr>
+      </w:pPr>
+      <w:r>
+        <w:rPr>
+          <w:lang w:val="en-US"/>
+        </w:rPr>
+        <w:t>Have you tested your system on ’real users’? For example, if your system is supposed to solve a problem for a business, then it would be appropriate to present your approach to involve the users in the testing process and to record the results that you obtained. Depending on the level of detail, it is likely that you would put any detailed results in an appendix.</w:t>
+      </w:r>
+    </w:p>
+    <w:p>
+      <w:pPr>
+        <w:rPr>
+          <w:lang w:val="en-US"/>
+        </w:rPr>
+      </w:pPr>
+    </w:p>
+    <w:p>
+      <w:pPr>
+        <w:pStyle w:val="Heading2"/>
+        <w:rPr>
+          <w:rFonts w:asciiTheme="minorHAnsi" w:hAnsiTheme="minorHAnsi"/>
+          <w:lang w:val="en-US"/>
+        </w:rPr>
+      </w:pPr>
+      <w:bookmarkStart w:id="30" w:name="_Toc352701655"/>
+      <w:r>
+        <w:rPr>
+          <w:rFonts w:asciiTheme="minorHAnsi" w:hAnsiTheme="minorHAnsi"/>
+          <w:lang w:val="en-US"/>
+        </w:rPr>
+        <w:t>Overall Approach to Testing</w:t>
+      </w:r>
+      <w:bookmarkEnd w:id="30"/>
+      <w:r>
+        <w:rPr>
+          <w:rFonts w:asciiTheme="minorHAnsi" w:hAnsiTheme="minorHAnsi"/>
+          <w:lang w:val="en-US"/>
+        </w:rPr>
+        <w:t xml:space="preserve"> </w:t>
+      </w:r>
+    </w:p>
+    <w:p>
+      <w:pPr>
+        <w:rPr>
+          <w:lang w:val="en-US"/>
+        </w:rPr>
+      </w:pPr>
     </w:p>
     <w:p>
       <w:pPr>
@@ -14566,21 +15640,33 @@
         <w:rPr>
           <w:lang w:val="en-US"/>
         </w:rPr>
-        <w:t xml:space="preserve">Automated testing through </w:t>
+        <w:t xml:space="preserve">Android </w:t>
       </w:r>
       <w:proofErr w:type="spellStart"/>
       <w:r>
         <w:rPr>
           <w:lang w:val="en-US"/>
         </w:rPr>
-        <w:t>Testdroid</w:t>
+        <w:t>JUnit</w:t>
       </w:r>
       <w:proofErr w:type="spellEnd"/>
-      <w:r>
-        <w:rPr>
-          <w:lang w:val="en-US"/>
-        </w:rPr>
-        <w:t xml:space="preserve">- records test that use </w:t>
+    </w:p>
+    <w:p>
+      <w:pPr>
+        <w:pStyle w:val="ListParagraph"/>
+        <w:numPr>
+          <w:ilvl w:val="0"/>
+          <w:numId w:val="31"/>
+        </w:numPr>
+        <w:rPr>
+          <w:lang w:val="en-US"/>
+        </w:rPr>
+      </w:pPr>
+      <w:r>
+        <w:rPr>
+          <w:lang w:val="en-US"/>
+        </w:rPr>
+        <w:t xml:space="preserve">Automated testing through Testdroid- records test that use </w:t>
       </w:r>
       <w:proofErr w:type="spellStart"/>
       <w:r>
@@ -21012,7 +22098,7 @@
         <w:rPr>
           <w:noProof/>
         </w:rPr>
-        <w:t>23</w:t>
+        <w:t>28</w:t>
       </w:r>
     </w:fldSimple>
     <w:r>
@@ -21024,7 +22110,7 @@
           <w:noProof/>
           <w:lang w:val="en-US"/>
         </w:rPr>
-        <w:t>34</w:t>
+        <w:t>39</w:t>
       </w:r>
     </w:fldSimple>
   </w:p>
@@ -21640,6 +22726,119 @@
     </w:lvl>
   </w:abstractNum>
   <w:abstractNum w:abstractNumId="6">
+    <w:nsid w:val="13BA01FE"/>
+    <w:multiLevelType w:val="hybridMultilevel"/>
+    <w:tmpl w:val="2AAA0B22"/>
+    <w:lvl w:ilvl="0" w:tplc="08090001">
+      <w:start w:val="1"/>
+      <w:numFmt w:val="bullet"/>
+      <w:lvlText w:val=""/>
+      <w:lvlJc w:val="left"/>
+      <w:pPr>
+        <w:ind w:left="720" w:hanging="360"/>
+      </w:pPr>
+      <w:rPr>
+        <w:rFonts w:ascii="Symbol" w:hAnsi="Symbol" w:hint="default"/>
+      </w:rPr>
+    </w:lvl>
+    <w:lvl w:ilvl="1" w:tplc="08090003" w:tentative="1">
+      <w:start w:val="1"/>
+      <w:numFmt w:val="bullet"/>
+      <w:lvlText w:val="o"/>
+      <w:lvlJc w:val="left"/>
+      <w:pPr>
+        <w:ind w:left="1440" w:hanging="360"/>
+      </w:pPr>
+      <w:rPr>
+        <w:rFonts w:ascii="Courier New" w:hAnsi="Courier New" w:cs="Courier New" w:hint="default"/>
+      </w:rPr>
+    </w:lvl>
+    <w:lvl w:ilvl="2" w:tplc="08090005" w:tentative="1">
+      <w:start w:val="1"/>
+      <w:numFmt w:val="bullet"/>
+      <w:lvlText w:val=""/>
+      <w:lvlJc w:val="left"/>
+      <w:pPr>
+        <w:ind w:left="2160" w:hanging="360"/>
+      </w:pPr>
+      <w:rPr>
+        <w:rFonts w:ascii="Wingdings" w:hAnsi="Wingdings" w:hint="default"/>
+      </w:rPr>
+    </w:lvl>
+    <w:lvl w:ilvl="3" w:tplc="08090001" w:tentative="1">
+      <w:start w:val="1"/>
+      <w:numFmt w:val="bullet"/>
+      <w:lvlText w:val=""/>
+      <w:lvlJc w:val="left"/>
+      <w:pPr>
+        <w:ind w:left="2880" w:hanging="360"/>
+      </w:pPr>
+      <w:rPr>
+        <w:rFonts w:ascii="Symbol" w:hAnsi="Symbol" w:hint="default"/>
+      </w:rPr>
+    </w:lvl>
+    <w:lvl w:ilvl="4" w:tplc="08090003" w:tentative="1">
+      <w:start w:val="1"/>
+      <w:numFmt w:val="bullet"/>
+      <w:lvlText w:val="o"/>
+      <w:lvlJc w:val="left"/>
+      <w:pPr>
+        <w:ind w:left="3600" w:hanging="360"/>
+      </w:pPr>
+      <w:rPr>
+        <w:rFonts w:ascii="Courier New" w:hAnsi="Courier New" w:cs="Courier New" w:hint="default"/>
+      </w:rPr>
+    </w:lvl>
+    <w:lvl w:ilvl="5" w:tplc="08090005" w:tentative="1">
+      <w:start w:val="1"/>
+      <w:numFmt w:val="bullet"/>
+      <w:lvlText w:val=""/>
+      <w:lvlJc w:val="left"/>
+      <w:pPr>
+        <w:ind w:left="4320" w:hanging="360"/>
+      </w:pPr>
+      <w:rPr>
+        <w:rFonts w:ascii="Wingdings" w:hAnsi="Wingdings" w:hint="default"/>
+      </w:rPr>
+    </w:lvl>
+    <w:lvl w:ilvl="6" w:tplc="08090001" w:tentative="1">
+      <w:start w:val="1"/>
+      <w:numFmt w:val="bullet"/>
+      <w:lvlText w:val=""/>
+      <w:lvlJc w:val="left"/>
+      <w:pPr>
+        <w:ind w:left="5040" w:hanging="360"/>
+      </w:pPr>
+      <w:rPr>
+        <w:rFonts w:ascii="Symbol" w:hAnsi="Symbol" w:hint="default"/>
+      </w:rPr>
+    </w:lvl>
+    <w:lvl w:ilvl="7" w:tplc="08090003" w:tentative="1">
+      <w:start w:val="1"/>
+      <w:numFmt w:val="bullet"/>
+      <w:lvlText w:val="o"/>
+      <w:lvlJc w:val="left"/>
+      <w:pPr>
+        <w:ind w:left="5760" w:hanging="360"/>
+      </w:pPr>
+      <w:rPr>
+        <w:rFonts w:ascii="Courier New" w:hAnsi="Courier New" w:cs="Courier New" w:hint="default"/>
+      </w:rPr>
+    </w:lvl>
+    <w:lvl w:ilvl="8" w:tplc="08090005" w:tentative="1">
+      <w:start w:val="1"/>
+      <w:numFmt w:val="bullet"/>
+      <w:lvlText w:val=""/>
+      <w:lvlJc w:val="left"/>
+      <w:pPr>
+        <w:ind w:left="6480" w:hanging="360"/>
+      </w:pPr>
+      <w:rPr>
+        <w:rFonts w:ascii="Wingdings" w:hAnsi="Wingdings" w:hint="default"/>
+      </w:rPr>
+    </w:lvl>
+  </w:abstractNum>
+  <w:abstractNum w:abstractNumId="7">
     <w:nsid w:val="159F3C2A"/>
     <w:multiLevelType w:val="hybridMultilevel"/>
     <w:tmpl w:val="7E121CDE"/>
@@ -21752,7 +22951,7 @@
       </w:rPr>
     </w:lvl>
   </w:abstractNum>
-  <w:abstractNum w:abstractNumId="7">
+  <w:abstractNum w:abstractNumId="8">
     <w:nsid w:val="18454386"/>
     <w:multiLevelType w:val="multilevel"/>
     <w:tmpl w:val="04090027"/>
@@ -21838,7 +23037,7 @@
       </w:pPr>
     </w:lvl>
   </w:abstractNum>
-  <w:abstractNum w:abstractNumId="8">
+  <w:abstractNum w:abstractNumId="9">
     <w:nsid w:val="1D0C16B7"/>
     <w:multiLevelType w:val="multilevel"/>
     <w:tmpl w:val="FBCC62B8"/>
@@ -21924,7 +23123,7 @@
       </w:pPr>
     </w:lvl>
   </w:abstractNum>
-  <w:abstractNum w:abstractNumId="9">
+  <w:abstractNum w:abstractNumId="10">
     <w:nsid w:val="1DCA03B0"/>
     <w:multiLevelType w:val="multilevel"/>
     <w:tmpl w:val="1E88B584"/>
@@ -22013,7 +23212,7 @@
       </w:pPr>
     </w:lvl>
   </w:abstractNum>
-  <w:abstractNum w:abstractNumId="10">
+  <w:abstractNum w:abstractNumId="11">
     <w:nsid w:val="27C44B05"/>
     <w:multiLevelType w:val="hybridMultilevel"/>
     <w:tmpl w:val="A3B6E6B2"/>
@@ -22126,7 +23325,7 @@
       </w:rPr>
     </w:lvl>
   </w:abstractNum>
-  <w:abstractNum w:abstractNumId="11">
+  <w:abstractNum w:abstractNumId="12">
     <w:nsid w:val="2D7346D7"/>
     <w:multiLevelType w:val="multilevel"/>
     <w:tmpl w:val="F768DC10"/>
@@ -22212,7 +23411,7 @@
       </w:pPr>
     </w:lvl>
   </w:abstractNum>
-  <w:abstractNum w:abstractNumId="12">
+  <w:abstractNum w:abstractNumId="13">
     <w:nsid w:val="30421224"/>
     <w:multiLevelType w:val="hybridMultilevel"/>
     <w:tmpl w:val="4D0C474A"/>
@@ -22325,7 +23524,7 @@
       </w:rPr>
     </w:lvl>
   </w:abstractNum>
-  <w:abstractNum w:abstractNumId="13">
+  <w:abstractNum w:abstractNumId="14">
     <w:nsid w:val="32D83DBC"/>
     <w:multiLevelType w:val="multilevel"/>
     <w:tmpl w:val="C8FE7418"/>
@@ -22411,7 +23610,7 @@
       </w:pPr>
     </w:lvl>
   </w:abstractNum>
-  <w:abstractNum w:abstractNumId="14">
+  <w:abstractNum w:abstractNumId="15">
     <w:nsid w:val="34915857"/>
     <w:multiLevelType w:val="multilevel"/>
     <w:tmpl w:val="51129CBA"/>
@@ -22524,7 +23723,7 @@
       </w:rPr>
     </w:lvl>
   </w:abstractNum>
-  <w:abstractNum w:abstractNumId="15">
+  <w:abstractNum w:abstractNumId="16">
     <w:nsid w:val="35954688"/>
     <w:multiLevelType w:val="multilevel"/>
     <w:tmpl w:val="F768DC10"/>
@@ -22610,7 +23809,7 @@
       </w:pPr>
     </w:lvl>
   </w:abstractNum>
-  <w:abstractNum w:abstractNumId="16">
+  <w:abstractNum w:abstractNumId="17">
     <w:nsid w:val="36C02AE0"/>
     <w:multiLevelType w:val="hybridMultilevel"/>
     <w:tmpl w:val="089A5720"/>
@@ -22699,7 +23898,7 @@
       </w:pPr>
     </w:lvl>
   </w:abstractNum>
-  <w:abstractNum w:abstractNumId="17">
+  <w:abstractNum w:abstractNumId="18">
     <w:nsid w:val="3FC52D5D"/>
     <w:multiLevelType w:val="multilevel"/>
     <w:tmpl w:val="F768DC10"/>
@@ -22785,7 +23984,7 @@
       </w:pPr>
     </w:lvl>
   </w:abstractNum>
-  <w:abstractNum w:abstractNumId="18">
+  <w:abstractNum w:abstractNumId="19">
     <w:nsid w:val="4BFC4C3E"/>
     <w:multiLevelType w:val="multilevel"/>
     <w:tmpl w:val="0409001F"/>
@@ -22898,7 +24097,7 @@
       </w:rPr>
     </w:lvl>
   </w:abstractNum>
-  <w:abstractNum w:abstractNumId="19">
+  <w:abstractNum w:abstractNumId="20">
     <w:nsid w:val="5009377A"/>
     <w:multiLevelType w:val="multilevel"/>
     <w:tmpl w:val="51129CBA"/>
@@ -23011,7 +24210,7 @@
       </w:rPr>
     </w:lvl>
   </w:abstractNum>
-  <w:abstractNum w:abstractNumId="20">
+  <w:abstractNum w:abstractNumId="21">
     <w:nsid w:val="504106EE"/>
     <w:multiLevelType w:val="multilevel"/>
     <w:tmpl w:val="1AFC8C08"/>
@@ -23097,7 +24296,7 @@
       </w:pPr>
     </w:lvl>
   </w:abstractNum>
-  <w:abstractNum w:abstractNumId="21">
+  <w:abstractNum w:abstractNumId="22">
     <w:nsid w:val="55793AA8"/>
     <w:multiLevelType w:val="multilevel"/>
     <w:tmpl w:val="AEBCD772"/>
@@ -23183,7 +24382,7 @@
       </w:pPr>
     </w:lvl>
   </w:abstractNum>
-  <w:abstractNum w:abstractNumId="22">
+  <w:abstractNum w:abstractNumId="23">
     <w:nsid w:val="5E192761"/>
     <w:multiLevelType w:val="hybridMultilevel"/>
     <w:tmpl w:val="E6A2647A"/>
@@ -23296,7 +24495,7 @@
       </w:rPr>
     </w:lvl>
   </w:abstractNum>
-  <w:abstractNum w:abstractNumId="23">
+  <w:abstractNum w:abstractNumId="24">
     <w:nsid w:val="684B6457"/>
     <w:multiLevelType w:val="hybridMultilevel"/>
     <w:tmpl w:val="54083268"/>
@@ -23385,7 +24584,7 @@
       </w:pPr>
     </w:lvl>
   </w:abstractNum>
-  <w:abstractNum w:abstractNumId="24">
+  <w:abstractNum w:abstractNumId="25">
     <w:nsid w:val="6D21520E"/>
     <w:multiLevelType w:val="hybridMultilevel"/>
     <w:tmpl w:val="3A46DEBA"/>
@@ -23498,7 +24697,7 @@
       </w:rPr>
     </w:lvl>
   </w:abstractNum>
-  <w:abstractNum w:abstractNumId="25">
+  <w:abstractNum w:abstractNumId="26">
     <w:nsid w:val="71E82B1E"/>
     <w:multiLevelType w:val="multilevel"/>
     <w:tmpl w:val="F51AAD14"/>
@@ -23612,7 +24811,7 @@
       </w:rPr>
     </w:lvl>
   </w:abstractNum>
-  <w:abstractNum w:abstractNumId="26">
+  <w:abstractNum w:abstractNumId="27">
     <w:nsid w:val="75FB680B"/>
     <w:multiLevelType w:val="multilevel"/>
     <w:tmpl w:val="F768DC10"/>
@@ -23698,7 +24897,7 @@
       </w:pPr>
     </w:lvl>
   </w:abstractNum>
-  <w:abstractNum w:abstractNumId="27">
+  <w:abstractNum w:abstractNumId="28">
     <w:nsid w:val="7B9267A6"/>
     <w:multiLevelType w:val="multilevel"/>
     <w:tmpl w:val="F768DC10"/>
@@ -23784,7 +24983,7 @@
       </w:pPr>
     </w:lvl>
   </w:abstractNum>
-  <w:abstractNum w:abstractNumId="28">
+  <w:abstractNum w:abstractNumId="29">
     <w:nsid w:val="7BB76851"/>
     <w:multiLevelType w:val="multilevel"/>
     <w:tmpl w:val="0409001F"/>
@@ -23897,7 +25096,7 @@
       </w:rPr>
     </w:lvl>
   </w:abstractNum>
-  <w:abstractNum w:abstractNumId="29">
+  <w:abstractNum w:abstractNumId="30">
     <w:nsid w:val="7E472DD2"/>
     <w:multiLevelType w:val="hybridMultilevel"/>
     <w:tmpl w:val="A34C16E2"/>
@@ -24011,13 +25210,13 @@
     </w:lvl>
   </w:abstractNum>
   <w:num w:numId="1">
-    <w:abstractNumId w:val="16"/>
+    <w:abstractNumId w:val="17"/>
   </w:num>
   <w:num w:numId="2">
-    <w:abstractNumId w:val="9"/>
+    <w:abstractNumId w:val="10"/>
   </w:num>
   <w:num w:numId="3">
-    <w:abstractNumId w:val="23"/>
+    <w:abstractNumId w:val="24"/>
   </w:num>
   <w:num w:numId="4">
     <w:abstractNumId w:val="2"/>
@@ -24026,40 +25225,40 @@
     <w:abstractNumId w:val="0"/>
   </w:num>
   <w:num w:numId="6">
-    <w:abstractNumId w:val="10"/>
+    <w:abstractNumId w:val="11"/>
   </w:num>
   <w:num w:numId="7">
-    <w:abstractNumId w:val="15"/>
+    <w:abstractNumId w:val="16"/>
   </w:num>
   <w:num w:numId="8">
-    <w:abstractNumId w:val="6"/>
+    <w:abstractNumId w:val="7"/>
   </w:num>
   <w:num w:numId="9">
-    <w:abstractNumId w:val="26"/>
+    <w:abstractNumId w:val="27"/>
   </w:num>
   <w:num w:numId="10">
-    <w:abstractNumId w:val="27"/>
+    <w:abstractNumId w:val="28"/>
   </w:num>
   <w:num w:numId="11">
-    <w:abstractNumId w:val="17"/>
+    <w:abstractNumId w:val="18"/>
   </w:num>
   <w:num w:numId="12">
     <w:abstractNumId w:val="1"/>
   </w:num>
   <w:num w:numId="13">
-    <w:abstractNumId w:val="11"/>
+    <w:abstractNumId w:val="12"/>
   </w:num>
   <w:num w:numId="14">
-    <w:abstractNumId w:val="18"/>
+    <w:abstractNumId w:val="19"/>
   </w:num>
   <w:num w:numId="15">
-    <w:abstractNumId w:val="7"/>
+    <w:abstractNumId w:val="8"/>
   </w:num>
   <w:num w:numId="16">
-    <w:abstractNumId w:val="14"/>
+    <w:abstractNumId w:val="15"/>
   </w:num>
   <w:num w:numId="17">
-    <w:abstractNumId w:val="18"/>
+    <w:abstractNumId w:val="19"/>
     <w:lvlOverride w:ilvl="0">
       <w:startOverride w:val="1"/>
     </w:lvlOverride>
@@ -24089,31 +25288,31 @@
     </w:lvlOverride>
   </w:num>
   <w:num w:numId="18">
-    <w:abstractNumId w:val="12"/>
+    <w:abstractNumId w:val="13"/>
   </w:num>
   <w:num w:numId="19">
-    <w:abstractNumId w:val="24"/>
+    <w:abstractNumId w:val="25"/>
   </w:num>
   <w:num w:numId="20">
-    <w:abstractNumId w:val="19"/>
+    <w:abstractNumId w:val="20"/>
   </w:num>
   <w:num w:numId="21">
+    <w:abstractNumId w:val="22"/>
+  </w:num>
+  <w:num w:numId="22">
+    <w:abstractNumId w:val="26"/>
+  </w:num>
+  <w:num w:numId="23">
     <w:abstractNumId w:val="21"/>
   </w:num>
-  <w:num w:numId="22">
-    <w:abstractNumId w:val="25"/>
-  </w:num>
-  <w:num w:numId="23">
-    <w:abstractNumId w:val="20"/>
-  </w:num>
   <w:num w:numId="24">
-    <w:abstractNumId w:val="8"/>
+    <w:abstractNumId w:val="9"/>
   </w:num>
   <w:num w:numId="25">
-    <w:abstractNumId w:val="28"/>
+    <w:abstractNumId w:val="29"/>
   </w:num>
   <w:num w:numId="26">
-    <w:abstractNumId w:val="13"/>
+    <w:abstractNumId w:val="14"/>
   </w:num>
   <w:num w:numId="27">
     <w:abstractNumId w:val="3"/>
@@ -24122,13 +25321,16 @@
     <w:abstractNumId w:val="4"/>
   </w:num>
   <w:num w:numId="29">
-    <w:abstractNumId w:val="22"/>
+    <w:abstractNumId w:val="23"/>
   </w:num>
   <w:num w:numId="30">
     <w:abstractNumId w:val="5"/>
   </w:num>
   <w:num w:numId="31">
-    <w:abstractNumId w:val="29"/>
+    <w:abstractNumId w:val="30"/>
+  </w:num>
+  <w:num w:numId="32">
+    <w:abstractNumId w:val="6"/>
   </w:num>
 </w:numbering>
 </file>
@@ -25026,6 +26228,11 @@
       <w:ind w:left="426" w:hanging="432"/>
     </w:pPr>
   </w:style>
+  <w:style w:type="character" w:customStyle="1" w:styleId="apple-converted-space">
+    <w:name w:val="apple-converted-space"/>
+    <w:basedOn w:val="DefaultParagraphFont"/>
+    <w:rsid w:val="00971922"/>
+  </w:style>
 </w:styles>
 </file>
 
@@ -25352,7 +26559,7 @@
 </file>
 
 <file path=customXml/itemProps1.xml><?xml version="1.0" encoding="utf-8"?>
-<ds:datastoreItem xmlns:ds="http://schemas.openxmlformats.org/officeDocument/2006/customXml" ds:itemID="{ACE34EB4-B099-4EC2-A75C-1FB892FBF933}">
+<ds:datastoreItem xmlns:ds="http://schemas.openxmlformats.org/officeDocument/2006/customXml" ds:itemID="{843593FF-0719-430C-8E6C-FFFD6174D667}">
   <ds:schemaRefs>
     <ds:schemaRef ds:uri="http://schemas.openxmlformats.org/officeDocument/2006/bibliography"/>
   </ds:schemaRefs>

</xml_diff>